<commit_message>
Small wording changes to Proposal doc
</commit_message>
<xml_diff>
--- a/docs/WorkPackageManagement_Proposal.docx
+++ b/docs/WorkPackageManagement_Proposal.docx
@@ -1,6 +1,6 @@
 
 <file path=word/document.xml><?xml version="1.0" encoding="utf-8"?>
-<w:document xmlns:wpc="http://schemas.microsoft.com/office/word/2010/wordprocessingCanvas" xmlns:mc="http://schemas.openxmlformats.org/markup-compatibility/2006" xmlns:o="urn:schemas-microsoft-com:office:office" xmlns:r="http://schemas.openxmlformats.org/officeDocument/2006/relationships" xmlns:m="http://schemas.openxmlformats.org/officeDocument/2006/math" xmlns:v="urn:schemas-microsoft-com:vml" xmlns:wp14="http://schemas.microsoft.com/office/word/2010/wordprocessingDrawing" xmlns:wp="http://schemas.openxmlformats.org/drawingml/2006/wordprocessingDrawing" xmlns:w10="urn:schemas-microsoft-com:office:word" xmlns:w="http://schemas.openxmlformats.org/wordprocessingml/2006/main" xmlns:w14="http://schemas.microsoft.com/office/word/2010/wordml" xmlns:wpg="http://schemas.microsoft.com/office/word/2010/wordprocessingGroup" xmlns:wpi="http://schemas.microsoft.com/office/word/2010/wordprocessingInk" xmlns:wne="http://schemas.microsoft.com/office/word/2006/wordml" xmlns:wps="http://schemas.microsoft.com/office/word/2010/wordprocessingShape" mc:Ignorable="w14 wp14">
+<w:document xmlns:wpc="http://schemas.microsoft.com/office/word/2010/wordprocessingCanvas" xmlns:cx="http://schemas.microsoft.com/office/drawing/2014/chartex" xmlns:mc="http://schemas.openxmlformats.org/markup-compatibility/2006" xmlns:o="urn:schemas-microsoft-com:office:office" xmlns:r="http://schemas.openxmlformats.org/officeDocument/2006/relationships" xmlns:m="http://schemas.openxmlformats.org/officeDocument/2006/math" xmlns:v="urn:schemas-microsoft-com:vml" xmlns:wp14="http://schemas.microsoft.com/office/word/2010/wordprocessingDrawing" xmlns:wp="http://schemas.openxmlformats.org/drawingml/2006/wordprocessingDrawing" xmlns:w10="urn:schemas-microsoft-com:office:word" xmlns:w="http://schemas.openxmlformats.org/wordprocessingml/2006/main" xmlns:w14="http://schemas.microsoft.com/office/word/2010/wordml" xmlns:w15="http://schemas.microsoft.com/office/word/2012/wordml" xmlns:w16se="http://schemas.microsoft.com/office/word/2015/wordml/symex" xmlns:wpg="http://schemas.microsoft.com/office/word/2010/wordprocessingGroup" xmlns:wpi="http://schemas.microsoft.com/office/word/2010/wordprocessingInk" xmlns:wne="http://schemas.microsoft.com/office/word/2006/wordml" xmlns:wps="http://schemas.microsoft.com/office/word/2010/wordprocessingShape" mc:Ignorable="w14 w15 w16se wp14">
   <w:background w:color="FFFFFF"/>
   <w:body>
     <w:p>
@@ -55,7 +55,7 @@
                           <pic:cNvPicPr preferRelativeResize="0"/>
                         </pic:nvPicPr>
                         <pic:blipFill>
-                          <a:blip r:embed="rId9"/>
+                          <a:blip r:embed="rId8"/>
                           <a:srcRect/>
                           <a:stretch>
                             <a:fillRect/>
@@ -129,7 +129,23 @@
                 <w:sz w:val="21"/>
                 <w:szCs w:val="21"/>
               </w:rPr>
-              <w:t>   Kamran Zameer (HUID 20963263)</w:t>
+              <w:t xml:space="preserve">   Kamran </w:t>
+            </w:r>
+            <w:proofErr w:type="spellStart"/>
+            <w:r>
+              <w:rPr>
+                <w:sz w:val="21"/>
+                <w:szCs w:val="21"/>
+              </w:rPr>
+              <w:t>Zameer</w:t>
+            </w:r>
+            <w:proofErr w:type="spellEnd"/>
+            <w:r>
+              <w:rPr>
+                <w:sz w:val="21"/>
+                <w:szCs w:val="21"/>
+              </w:rPr>
+              <w:t xml:space="preserve"> (HUID 20963263)</w:t>
             </w:r>
           </w:p>
           <w:p>
@@ -141,7 +157,39 @@
                 <w:sz w:val="21"/>
                 <w:szCs w:val="21"/>
               </w:rPr>
-              <w:t>   Usha Annipu (HUID 40850333)</w:t>
+              <w:t>   </w:t>
+            </w:r>
+            <w:proofErr w:type="spellStart"/>
+            <w:r>
+              <w:rPr>
+                <w:sz w:val="21"/>
+                <w:szCs w:val="21"/>
+              </w:rPr>
+              <w:t>Usha</w:t>
+            </w:r>
+            <w:proofErr w:type="spellEnd"/>
+            <w:r>
+              <w:rPr>
+                <w:sz w:val="21"/>
+                <w:szCs w:val="21"/>
+              </w:rPr>
+              <w:t xml:space="preserve"> </w:t>
+            </w:r>
+            <w:proofErr w:type="spellStart"/>
+            <w:r>
+              <w:rPr>
+                <w:sz w:val="21"/>
+                <w:szCs w:val="21"/>
+              </w:rPr>
+              <w:t>Annipu</w:t>
+            </w:r>
+            <w:proofErr w:type="spellEnd"/>
+            <w:r>
+              <w:rPr>
+                <w:sz w:val="21"/>
+                <w:szCs w:val="21"/>
+              </w:rPr>
+              <w:t xml:space="preserve"> (HUID 40850333)</w:t>
             </w:r>
           </w:p>
           <w:p>
@@ -193,8 +241,17 @@
                 <w:sz w:val="21"/>
                 <w:szCs w:val="21"/>
               </w:rPr>
-              <w:t xml:space="preserve"> Richard Kasperowski</w:t>
+              <w:t xml:space="preserve"> Richard </w:t>
             </w:r>
+            <w:proofErr w:type="spellStart"/>
+            <w:r>
+              <w:rPr>
+                <w:sz w:val="21"/>
+                <w:szCs w:val="21"/>
+              </w:rPr>
+              <w:t>Kasperowski</w:t>
+            </w:r>
+            <w:proofErr w:type="spellEnd"/>
           </w:p>
           <w:p>
             <w:pPr>
@@ -327,14 +384,45 @@
           <w:highlight w:val="white"/>
         </w:rPr>
       </w:pPr>
-      <w:r>
-        <w:rPr>
-          <w:color w:val="333333"/>
-          <w:sz w:val="22"/>
-          <w:szCs w:val="22"/>
-          <w:highlight w:val="white"/>
-        </w:rPr>
-        <w:t>Usha Annipu (PO and DEV)</w:t>
+      <w:proofErr w:type="spellStart"/>
+      <w:r>
+        <w:rPr>
+          <w:color w:val="333333"/>
+          <w:sz w:val="22"/>
+          <w:szCs w:val="22"/>
+          <w:highlight w:val="white"/>
+        </w:rPr>
+        <w:t>Usha</w:t>
+      </w:r>
+      <w:proofErr w:type="spellEnd"/>
+      <w:r>
+        <w:rPr>
+          <w:color w:val="333333"/>
+          <w:sz w:val="22"/>
+          <w:szCs w:val="22"/>
+          <w:highlight w:val="white"/>
+        </w:rPr>
+        <w:t xml:space="preserve"> </w:t>
+      </w:r>
+      <w:proofErr w:type="spellStart"/>
+      <w:r>
+        <w:rPr>
+          <w:color w:val="333333"/>
+          <w:sz w:val="22"/>
+          <w:szCs w:val="22"/>
+          <w:highlight w:val="white"/>
+        </w:rPr>
+        <w:t>Annipu</w:t>
+      </w:r>
+      <w:proofErr w:type="spellEnd"/>
+      <w:r>
+        <w:rPr>
+          <w:color w:val="333333"/>
+          <w:sz w:val="22"/>
+          <w:szCs w:val="22"/>
+          <w:highlight w:val="white"/>
+        </w:rPr>
+        <w:t xml:space="preserve"> (PO and DEV)</w:t>
       </w:r>
     </w:p>
     <w:p>
@@ -359,7 +447,27 @@
           <w:szCs w:val="22"/>
           <w:highlight w:val="white"/>
         </w:rPr>
-        <w:t>Kamran Zameer (DEV)</w:t>
+        <w:t xml:space="preserve">Kamran </w:t>
+      </w:r>
+      <w:proofErr w:type="spellStart"/>
+      <w:r>
+        <w:rPr>
+          <w:color w:val="333333"/>
+          <w:sz w:val="22"/>
+          <w:szCs w:val="22"/>
+          <w:highlight w:val="white"/>
+        </w:rPr>
+        <w:t>Zameer</w:t>
+      </w:r>
+      <w:proofErr w:type="spellEnd"/>
+      <w:r>
+        <w:rPr>
+          <w:color w:val="333333"/>
+          <w:sz w:val="22"/>
+          <w:szCs w:val="22"/>
+          <w:highlight w:val="white"/>
+        </w:rPr>
+        <w:t xml:space="preserve"> (DEV)</w:t>
       </w:r>
     </w:p>
     <w:p>
@@ -411,7 +519,27 @@
           <w:szCs w:val="22"/>
           <w:highlight w:val="white"/>
         </w:rPr>
-        <w:t>For an Education company's Demand Management and Sales departments who need an automated tool to manage new RFP’s , work packages,  the Work Package Management solution is a Web-based service that provides costing tracking for RFPs , Change Requests, Financial planning reports, Resource utilization reports , features that improve efficiency and productivity to different types of users at critical touch points. Unlike other services that do not cater to the custom needs of the company, our product provides very capable services at a moderate cost.</w:t>
+        <w:t xml:space="preserve">For an Education company's Demand Management and Sales departments who need an automated tool to manage new </w:t>
+      </w:r>
+      <w:proofErr w:type="gramStart"/>
+      <w:r>
+        <w:rPr>
+          <w:color w:val="333333"/>
+          <w:sz w:val="22"/>
+          <w:szCs w:val="22"/>
+          <w:highlight w:val="white"/>
+        </w:rPr>
+        <w:t>RFP’s ,</w:t>
+      </w:r>
+      <w:proofErr w:type="gramEnd"/>
+      <w:r>
+        <w:rPr>
+          <w:color w:val="333333"/>
+          <w:sz w:val="22"/>
+          <w:szCs w:val="22"/>
+          <w:highlight w:val="white"/>
+        </w:rPr>
+        <w:t xml:space="preserve"> work packages,  the Work Package Management solution is a Web-based service that provides costing tracking for RFPs , Change Requests, Financial planning reports, Resource utilization reports , features that improve efficiency and productivity to different types of users at critical touch points. Unlike other services that do not cater to the custom needs of the company, our product provides very capable services at a moderate cost.</w:t>
       </w:r>
     </w:p>
     <w:p>
@@ -590,7 +718,67 @@
           <w:szCs w:val="22"/>
           <w:highlight w:val="white"/>
         </w:rPr>
-        <w:t xml:space="preserve">Ted Geherty is an IT Director of Demand management group at a large Education company who oversees that the various IT demand requests are being processed within the allocated time. Kimi Glaab works in his team and her job is to consolidate the estimates along with assumptions, from various application teams and submit them to the business unit for further review. The process to collect estimates is quite time consuming and is manual. Ted would like to automate the process and build a </w:t>
+        <w:t xml:space="preserve">Ted </w:t>
+      </w:r>
+      <w:proofErr w:type="spellStart"/>
+      <w:r>
+        <w:rPr>
+          <w:color w:val="333333"/>
+          <w:sz w:val="22"/>
+          <w:szCs w:val="22"/>
+          <w:highlight w:val="white"/>
+        </w:rPr>
+        <w:t>Geherty</w:t>
+      </w:r>
+      <w:proofErr w:type="spellEnd"/>
+      <w:r>
+        <w:rPr>
+          <w:color w:val="333333"/>
+          <w:sz w:val="22"/>
+          <w:szCs w:val="22"/>
+          <w:highlight w:val="white"/>
+        </w:rPr>
+        <w:t xml:space="preserve"> is an IT Director of Demand management group at a large Education company who oversees that the various IT demand requests are being processed within the allocated time. </w:t>
+      </w:r>
+      <w:proofErr w:type="spellStart"/>
+      <w:r>
+        <w:rPr>
+          <w:color w:val="333333"/>
+          <w:sz w:val="22"/>
+          <w:szCs w:val="22"/>
+          <w:highlight w:val="white"/>
+        </w:rPr>
+        <w:t>Kimi</w:t>
+      </w:r>
+      <w:proofErr w:type="spellEnd"/>
+      <w:r>
+        <w:rPr>
+          <w:color w:val="333333"/>
+          <w:sz w:val="22"/>
+          <w:szCs w:val="22"/>
+          <w:highlight w:val="white"/>
+        </w:rPr>
+        <w:t xml:space="preserve"> </w:t>
+      </w:r>
+      <w:proofErr w:type="spellStart"/>
+      <w:r>
+        <w:rPr>
+          <w:color w:val="333333"/>
+          <w:sz w:val="22"/>
+          <w:szCs w:val="22"/>
+          <w:highlight w:val="white"/>
+        </w:rPr>
+        <w:t>Glaab</w:t>
+      </w:r>
+      <w:proofErr w:type="spellEnd"/>
+      <w:r>
+        <w:rPr>
+          <w:color w:val="333333"/>
+          <w:sz w:val="22"/>
+          <w:szCs w:val="22"/>
+          <w:highlight w:val="white"/>
+        </w:rPr>
+        <w:t xml:space="preserve"> works in his team and her job is to consolidate the estimates along with assumptions, from various application teams and submit them to the business unit for further review. The process to collect estimates is quite time consuming and is manual. Ted would like to automate the process and build a </w:t>
       </w:r>
       <w:r>
         <w:rPr>
@@ -660,7 +848,49 @@
           <w:szCs w:val="22"/>
           <w:highlight w:val="white"/>
         </w:rPr>
-        <w:t xml:space="preserve">Donna Ott is a Sr.Director for Program Operations who oversees operations group for Teacher Licensure Tests.  Her programs often require software changes every year in various applications and would like to build a tool to find out the funding requirements for her “Change Requests” with much faster turn-around. </w:t>
+        <w:t xml:space="preserve">Donna </w:t>
+      </w:r>
+      <w:proofErr w:type="spellStart"/>
+      <w:r>
+        <w:rPr>
+          <w:color w:val="333333"/>
+          <w:sz w:val="22"/>
+          <w:szCs w:val="22"/>
+          <w:highlight w:val="white"/>
+        </w:rPr>
+        <w:t>Ott</w:t>
+      </w:r>
+      <w:proofErr w:type="spellEnd"/>
+      <w:r>
+        <w:rPr>
+          <w:color w:val="333333"/>
+          <w:sz w:val="22"/>
+          <w:szCs w:val="22"/>
+          <w:highlight w:val="white"/>
+        </w:rPr>
+        <w:t xml:space="preserve"> is a </w:t>
+      </w:r>
+      <w:proofErr w:type="spellStart"/>
+      <w:proofErr w:type="gramStart"/>
+      <w:r>
+        <w:rPr>
+          <w:color w:val="333333"/>
+          <w:sz w:val="22"/>
+          <w:szCs w:val="22"/>
+          <w:highlight w:val="white"/>
+        </w:rPr>
+        <w:t>Sr.Director</w:t>
+      </w:r>
+      <w:proofErr w:type="spellEnd"/>
+      <w:proofErr w:type="gramEnd"/>
+      <w:r>
+        <w:rPr>
+          <w:color w:val="333333"/>
+          <w:sz w:val="22"/>
+          <w:szCs w:val="22"/>
+          <w:highlight w:val="white"/>
+        </w:rPr>
+        <w:t xml:space="preserve"> for Program Operations who oversees operations group for Teacher Licensure Tests.  Her programs often require software changes every year in various applications and would like to build a tool to find out the funding requirements for her “Change Requests” with much faster turn-around. </w:t>
       </w:r>
     </w:p>
     <w:p>
@@ -686,7 +916,47 @@
           <w:highlight w:val="white"/>
         </w:rPr>
         <w:lastRenderedPageBreak/>
-        <w:t xml:space="preserve">Marianne Gorcz is a finance manager who is responsible to produce reports in relation to funding for various approved RFPs and work packages. She is looking to build a tool to generate reports to senior management, which contain information about approved work, funding, resource allocation etc of various application teams in the IT group of the company. </w:t>
+        <w:t xml:space="preserve">Marianne </w:t>
+      </w:r>
+      <w:proofErr w:type="spellStart"/>
+      <w:r>
+        <w:rPr>
+          <w:color w:val="333333"/>
+          <w:sz w:val="22"/>
+          <w:szCs w:val="22"/>
+          <w:highlight w:val="white"/>
+        </w:rPr>
+        <w:t>Gorcz</w:t>
+      </w:r>
+      <w:proofErr w:type="spellEnd"/>
+      <w:r>
+        <w:rPr>
+          <w:color w:val="333333"/>
+          <w:sz w:val="22"/>
+          <w:szCs w:val="22"/>
+          <w:highlight w:val="white"/>
+        </w:rPr>
+        <w:t xml:space="preserve"> is a finance manager who is responsible to produce reports in relation to funding for various approved RFPs and work packages. She is looking to build a tool to generate reports to senior management, which contain information about approved work, funding, resource allocation </w:t>
+      </w:r>
+      <w:proofErr w:type="spellStart"/>
+      <w:r>
+        <w:rPr>
+          <w:color w:val="333333"/>
+          <w:sz w:val="22"/>
+          <w:szCs w:val="22"/>
+          <w:highlight w:val="white"/>
+        </w:rPr>
+        <w:t>etc</w:t>
+      </w:r>
+      <w:proofErr w:type="spellEnd"/>
+      <w:r>
+        <w:rPr>
+          <w:color w:val="333333"/>
+          <w:sz w:val="22"/>
+          <w:szCs w:val="22"/>
+          <w:highlight w:val="white"/>
+        </w:rPr>
+        <w:t xml:space="preserve"> of various application teams in the IT group of the company. </w:t>
       </w:r>
     </w:p>
     <w:p>
@@ -704,14 +974,45 @@
           <w:highlight w:val="white"/>
         </w:rPr>
       </w:pPr>
-      <w:r>
-        <w:rPr>
-          <w:color w:val="333333"/>
-          <w:sz w:val="22"/>
-          <w:szCs w:val="22"/>
-          <w:highlight w:val="white"/>
-        </w:rPr>
-        <w:t>Amaresh Misra is an IT director who is looking for a Resource utilization tool to help him oversee if the application teams need more resources or not, to successfully implement the approved packages in the given timeframe. He would also like to know if the team has enough funding based on the approved work packages for the upcoming year.</w:t>
+      <w:proofErr w:type="spellStart"/>
+      <w:r>
+        <w:rPr>
+          <w:color w:val="333333"/>
+          <w:sz w:val="22"/>
+          <w:szCs w:val="22"/>
+          <w:highlight w:val="white"/>
+        </w:rPr>
+        <w:t>Amaresh</w:t>
+      </w:r>
+      <w:proofErr w:type="spellEnd"/>
+      <w:r>
+        <w:rPr>
+          <w:color w:val="333333"/>
+          <w:sz w:val="22"/>
+          <w:szCs w:val="22"/>
+          <w:highlight w:val="white"/>
+        </w:rPr>
+        <w:t xml:space="preserve"> </w:t>
+      </w:r>
+      <w:proofErr w:type="spellStart"/>
+      <w:r>
+        <w:rPr>
+          <w:color w:val="333333"/>
+          <w:sz w:val="22"/>
+          <w:szCs w:val="22"/>
+          <w:highlight w:val="white"/>
+        </w:rPr>
+        <w:t>Misra</w:t>
+      </w:r>
+      <w:proofErr w:type="spellEnd"/>
+      <w:r>
+        <w:rPr>
+          <w:color w:val="333333"/>
+          <w:sz w:val="22"/>
+          <w:szCs w:val="22"/>
+          <w:highlight w:val="white"/>
+        </w:rPr>
+        <w:t xml:space="preserve"> is an IT director who is looking for a Resource utilization tool to help him oversee if the application teams need more resources or not, to successfully implement the approved packages in the given timeframe. He would also like to know if the team has enough funding based on the approved work packages for the upcoming year.</w:t>
       </w:r>
     </w:p>
     <w:p>
@@ -1066,11 +1367,31 @@
           <w:szCs w:val="22"/>
           <w:highlight w:val="white"/>
         </w:rPr>
-        <w:t>Updated Product backlog Items can be seen at following URL:</w:t>
-      </w:r>
-    </w:p>
-    <w:bookmarkStart w:id="1" w:name="h.30j0zll" w:colFirst="0" w:colLast="0"/>
-    <w:bookmarkEnd w:id="1"/>
+        <w:t xml:space="preserve">Updated Product </w:t>
+      </w:r>
+      <w:bookmarkStart w:id="1" w:name="_GoBack"/>
+      <w:bookmarkEnd w:id="1"/>
+      <w:r>
+        <w:rPr>
+          <w:color w:val="333333"/>
+          <w:sz w:val="22"/>
+          <w:szCs w:val="22"/>
+          <w:highlight w:val="white"/>
+        </w:rPr>
+        <w:t>Backlog</w:t>
+      </w:r>
+      <w:r>
+        <w:rPr>
+          <w:color w:val="333333"/>
+          <w:sz w:val="22"/>
+          <w:szCs w:val="22"/>
+          <w:highlight w:val="white"/>
+        </w:rPr>
+        <w:t xml:space="preserve"> Items can be seen at following URL:</w:t>
+      </w:r>
+    </w:p>
+    <w:bookmarkStart w:id="2" w:name="h.30j0zll" w:colFirst="0" w:colLast="0"/>
+    <w:bookmarkEnd w:id="2"/>
     <w:p>
       <w:pPr>
         <w:pStyle w:val="Heading1"/>
@@ -1155,8 +1476,6 @@
           <w:b/>
         </w:rPr>
       </w:pPr>
-      <w:bookmarkStart w:id="2" w:name="_GoBack"/>
-      <w:bookmarkEnd w:id="2"/>
       <w:r>
         <w:rPr>
           <w:b/>
@@ -1288,7 +1607,16 @@
           <w:szCs w:val="22"/>
           <w:highlight w:val="white"/>
         </w:rPr>
-        <w:t>Documentation , or use case specifications produced if applicable</w:t>
+        <w:t>Documentation,</w:t>
+      </w:r>
+      <w:r>
+        <w:rPr>
+          <w:color w:val="333333"/>
+          <w:sz w:val="22"/>
+          <w:szCs w:val="22"/>
+          <w:highlight w:val="white"/>
+        </w:rPr>
+        <w:t xml:space="preserve"> or use case specifications produced if applicable</w:t>
       </w:r>
     </w:p>
     <w:p>
@@ -1313,25 +1641,25 @@
           <w:szCs w:val="22"/>
           <w:highlight w:val="white"/>
         </w:rPr>
-        <w:t xml:space="preserve">Deployed to AWS server and passes PPV </w:t>
-      </w:r>
-      <w:r>
-        <w:rPr>
-          <w:color w:val="333333"/>
-          <w:sz w:val="22"/>
-          <w:szCs w:val="22"/>
-          <w:highlight w:val="white"/>
-        </w:rPr>
-        <w:t>(post</w:t>
-      </w:r>
-      <w:r>
-        <w:rPr>
-          <w:color w:val="333333"/>
-          <w:sz w:val="22"/>
-          <w:szCs w:val="22"/>
-          <w:highlight w:val="white"/>
-        </w:rPr>
-        <w:t xml:space="preserve"> production validation).</w:t>
+        <w:t xml:space="preserve">Deployed to AWS server and passes </w:t>
+      </w:r>
+      <w:r>
+        <w:rPr>
+          <w:color w:val="333333"/>
+          <w:sz w:val="22"/>
+          <w:szCs w:val="22"/>
+          <w:highlight w:val="white"/>
+        </w:rPr>
+        <w:t>Smoke Test</w:t>
+      </w:r>
+      <w:r>
+        <w:rPr>
+          <w:color w:val="333333"/>
+          <w:sz w:val="22"/>
+          <w:szCs w:val="22"/>
+          <w:highlight w:val="white"/>
+        </w:rPr>
+        <w:t>.</w:t>
       </w:r>
     </w:p>
     <w:p>
@@ -1491,7 +1819,7 @@
       </w:r>
     </w:p>
     <w:sectPr>
-      <w:headerReference w:type="default" r:id="rId10"/>
+      <w:headerReference w:type="default" r:id="rId9"/>
       <w:pgSz w:w="12240" w:h="15840"/>
       <w:pgMar w:top="1440" w:right="1440" w:bottom="1440" w:left="1440" w:header="720" w:footer="720" w:gutter="0"/>
       <w:pgNumType w:start="1"/>
@@ -1502,7 +1830,7 @@
 </file>
 
 <file path=word/endnotes.xml><?xml version="1.0" encoding="utf-8"?>
-<w:endnotes xmlns:wpc="http://schemas.microsoft.com/office/word/2010/wordprocessingCanvas" xmlns:mc="http://schemas.openxmlformats.org/markup-compatibility/2006" xmlns:o="urn:schemas-microsoft-com:office:office" xmlns:r="http://schemas.openxmlformats.org/officeDocument/2006/relationships" xmlns:m="http://schemas.openxmlformats.org/officeDocument/2006/math" xmlns:v="urn:schemas-microsoft-com:vml" xmlns:wp14="http://schemas.microsoft.com/office/word/2010/wordprocessingDrawing" xmlns:wp="http://schemas.openxmlformats.org/drawingml/2006/wordprocessingDrawing" xmlns:w10="urn:schemas-microsoft-com:office:word" xmlns:w="http://schemas.openxmlformats.org/wordprocessingml/2006/main" xmlns:w14="http://schemas.microsoft.com/office/word/2010/wordml" xmlns:wpg="http://schemas.microsoft.com/office/word/2010/wordprocessingGroup" xmlns:wpi="http://schemas.microsoft.com/office/word/2010/wordprocessingInk" xmlns:wne="http://schemas.microsoft.com/office/word/2006/wordml" xmlns:wps="http://schemas.microsoft.com/office/word/2010/wordprocessingShape" mc:Ignorable="w14 wp14">
+<w:endnotes xmlns:wpc="http://schemas.microsoft.com/office/word/2010/wordprocessingCanvas" xmlns:cx="http://schemas.microsoft.com/office/drawing/2014/chartex" xmlns:mc="http://schemas.openxmlformats.org/markup-compatibility/2006" xmlns:o="urn:schemas-microsoft-com:office:office" xmlns:r="http://schemas.openxmlformats.org/officeDocument/2006/relationships" xmlns:m="http://schemas.openxmlformats.org/officeDocument/2006/math" xmlns:v="urn:schemas-microsoft-com:vml" xmlns:wp14="http://schemas.microsoft.com/office/word/2010/wordprocessingDrawing" xmlns:wp="http://schemas.openxmlformats.org/drawingml/2006/wordprocessingDrawing" xmlns:w10="urn:schemas-microsoft-com:office:word" xmlns:w="http://schemas.openxmlformats.org/wordprocessingml/2006/main" xmlns:w14="http://schemas.microsoft.com/office/word/2010/wordml" xmlns:w15="http://schemas.microsoft.com/office/word/2012/wordml" xmlns:w16se="http://schemas.microsoft.com/office/word/2015/wordml/symex" xmlns:wpg="http://schemas.microsoft.com/office/word/2010/wordprocessingGroup" xmlns:wpi="http://schemas.microsoft.com/office/word/2010/wordprocessingInk" xmlns:wne="http://schemas.microsoft.com/office/word/2006/wordml" xmlns:wps="http://schemas.microsoft.com/office/word/2010/wordprocessingShape" mc:Ignorable="w14 w15 w16se wp14">
   <w:endnote w:type="separator" w:id="-1">
     <w:p>
       <w:pPr>
@@ -1527,7 +1855,7 @@
 </file>
 
 <file path=word/footnotes.xml><?xml version="1.0" encoding="utf-8"?>
-<w:footnotes xmlns:wpc="http://schemas.microsoft.com/office/word/2010/wordprocessingCanvas" xmlns:mc="http://schemas.openxmlformats.org/markup-compatibility/2006" xmlns:o="urn:schemas-microsoft-com:office:office" xmlns:r="http://schemas.openxmlformats.org/officeDocument/2006/relationships" xmlns:m="http://schemas.openxmlformats.org/officeDocument/2006/math" xmlns:v="urn:schemas-microsoft-com:vml" xmlns:wp14="http://schemas.microsoft.com/office/word/2010/wordprocessingDrawing" xmlns:wp="http://schemas.openxmlformats.org/drawingml/2006/wordprocessingDrawing" xmlns:w10="urn:schemas-microsoft-com:office:word" xmlns:w="http://schemas.openxmlformats.org/wordprocessingml/2006/main" xmlns:w14="http://schemas.microsoft.com/office/word/2010/wordml" xmlns:wpg="http://schemas.microsoft.com/office/word/2010/wordprocessingGroup" xmlns:wpi="http://schemas.microsoft.com/office/word/2010/wordprocessingInk" xmlns:wne="http://schemas.microsoft.com/office/word/2006/wordml" xmlns:wps="http://schemas.microsoft.com/office/word/2010/wordprocessingShape" mc:Ignorable="w14 wp14">
+<w:footnotes xmlns:wpc="http://schemas.microsoft.com/office/word/2010/wordprocessingCanvas" xmlns:cx="http://schemas.microsoft.com/office/drawing/2014/chartex" xmlns:mc="http://schemas.openxmlformats.org/markup-compatibility/2006" xmlns:o="urn:schemas-microsoft-com:office:office" xmlns:r="http://schemas.openxmlformats.org/officeDocument/2006/relationships" xmlns:m="http://schemas.openxmlformats.org/officeDocument/2006/math" xmlns:v="urn:schemas-microsoft-com:vml" xmlns:wp14="http://schemas.microsoft.com/office/word/2010/wordprocessingDrawing" xmlns:wp="http://schemas.openxmlformats.org/drawingml/2006/wordprocessingDrawing" xmlns:w10="urn:schemas-microsoft-com:office:word" xmlns:w="http://schemas.openxmlformats.org/wordprocessingml/2006/main" xmlns:w14="http://schemas.microsoft.com/office/word/2010/wordml" xmlns:w15="http://schemas.microsoft.com/office/word/2012/wordml" xmlns:w16se="http://schemas.microsoft.com/office/word/2015/wordml/symex" xmlns:wpg="http://schemas.microsoft.com/office/word/2010/wordprocessingGroup" xmlns:wpi="http://schemas.microsoft.com/office/word/2010/wordprocessingInk" xmlns:wne="http://schemas.microsoft.com/office/word/2006/wordml" xmlns:wps="http://schemas.microsoft.com/office/word/2010/wordprocessingShape" mc:Ignorable="w14 w15 w16se wp14">
   <w:footnote w:type="separator" w:id="-1">
     <w:p>
       <w:pPr>
@@ -1552,7 +1880,7 @@
 </file>
 
 <file path=word/header1.xml><?xml version="1.0" encoding="utf-8"?>
-<w:hdr xmlns:wpc="http://schemas.microsoft.com/office/word/2010/wordprocessingCanvas" xmlns:mc="http://schemas.openxmlformats.org/markup-compatibility/2006" xmlns:o="urn:schemas-microsoft-com:office:office" xmlns:r="http://schemas.openxmlformats.org/officeDocument/2006/relationships" xmlns:m="http://schemas.openxmlformats.org/officeDocument/2006/math" xmlns:v="urn:schemas-microsoft-com:vml" xmlns:wp14="http://schemas.microsoft.com/office/word/2010/wordprocessingDrawing" xmlns:wp="http://schemas.openxmlformats.org/drawingml/2006/wordprocessingDrawing" xmlns:w10="urn:schemas-microsoft-com:office:word" xmlns:w="http://schemas.openxmlformats.org/wordprocessingml/2006/main" xmlns:w14="http://schemas.microsoft.com/office/word/2010/wordml" xmlns:wpg="http://schemas.microsoft.com/office/word/2010/wordprocessingGroup" xmlns:wpi="http://schemas.microsoft.com/office/word/2010/wordprocessingInk" xmlns:wne="http://schemas.microsoft.com/office/word/2006/wordml" xmlns:wps="http://schemas.microsoft.com/office/word/2010/wordprocessingShape" mc:Ignorable="w14 wp14">
+<w:hdr xmlns:wpc="http://schemas.microsoft.com/office/word/2010/wordprocessingCanvas" xmlns:cx="http://schemas.microsoft.com/office/drawing/2014/chartex" xmlns:mc="http://schemas.openxmlformats.org/markup-compatibility/2006" xmlns:o="urn:schemas-microsoft-com:office:office" xmlns:r="http://schemas.openxmlformats.org/officeDocument/2006/relationships" xmlns:m="http://schemas.openxmlformats.org/officeDocument/2006/math" xmlns:v="urn:schemas-microsoft-com:vml" xmlns:wp14="http://schemas.microsoft.com/office/word/2010/wordprocessingDrawing" xmlns:wp="http://schemas.openxmlformats.org/drawingml/2006/wordprocessingDrawing" xmlns:w10="urn:schemas-microsoft-com:office:word" xmlns:w="http://schemas.openxmlformats.org/wordprocessingml/2006/main" xmlns:w14="http://schemas.microsoft.com/office/word/2010/wordml" xmlns:w15="http://schemas.microsoft.com/office/word/2012/wordml" xmlns:w16se="http://schemas.microsoft.com/office/word/2015/wordml/symex" xmlns:wpg="http://schemas.microsoft.com/office/word/2010/wordprocessingGroup" xmlns:wpi="http://schemas.microsoft.com/office/word/2010/wordprocessingInk" xmlns:wne="http://schemas.microsoft.com/office/word/2006/wordml" xmlns:wps="http://schemas.microsoft.com/office/word/2010/wordprocessingShape" mc:Ignorable="w14 w15 w16se wp14">
   <w:p>
     <w:pPr>
       <w:tabs>
@@ -1566,8 +1894,8 @@
 </file>
 
 <file path=word/numbering.xml><?xml version="1.0" encoding="utf-8"?>
-<w:numbering xmlns:wpc="http://schemas.microsoft.com/office/word/2010/wordprocessingCanvas" xmlns:mc="http://schemas.openxmlformats.org/markup-compatibility/2006" xmlns:o="urn:schemas-microsoft-com:office:office" xmlns:r="http://schemas.openxmlformats.org/officeDocument/2006/relationships" xmlns:m="http://schemas.openxmlformats.org/officeDocument/2006/math" xmlns:v="urn:schemas-microsoft-com:vml" xmlns:wp14="http://schemas.microsoft.com/office/word/2010/wordprocessingDrawing" xmlns:wp="http://schemas.openxmlformats.org/drawingml/2006/wordprocessingDrawing" xmlns:w10="urn:schemas-microsoft-com:office:word" xmlns:w="http://schemas.openxmlformats.org/wordprocessingml/2006/main" xmlns:w14="http://schemas.microsoft.com/office/word/2010/wordml" xmlns:wpg="http://schemas.microsoft.com/office/word/2010/wordprocessingGroup" xmlns:wpi="http://schemas.microsoft.com/office/word/2010/wordprocessingInk" xmlns:wne="http://schemas.microsoft.com/office/word/2006/wordml" xmlns:wps="http://schemas.microsoft.com/office/word/2010/wordprocessingShape" mc:Ignorable="w14 wp14">
-  <w:abstractNum w:abstractNumId="0">
+<w:numbering xmlns:wpc="http://schemas.microsoft.com/office/word/2010/wordprocessingCanvas" xmlns:cx="http://schemas.microsoft.com/office/drawing/2014/chartex" xmlns:mc="http://schemas.openxmlformats.org/markup-compatibility/2006" xmlns:o="urn:schemas-microsoft-com:office:office" xmlns:r="http://schemas.openxmlformats.org/officeDocument/2006/relationships" xmlns:m="http://schemas.openxmlformats.org/officeDocument/2006/math" xmlns:v="urn:schemas-microsoft-com:vml" xmlns:wp14="http://schemas.microsoft.com/office/word/2010/wordprocessingDrawing" xmlns:wp="http://schemas.openxmlformats.org/drawingml/2006/wordprocessingDrawing" xmlns:w10="urn:schemas-microsoft-com:office:word" xmlns:w="http://schemas.openxmlformats.org/wordprocessingml/2006/main" xmlns:w14="http://schemas.microsoft.com/office/word/2010/wordml" xmlns:w15="http://schemas.microsoft.com/office/word/2012/wordml" xmlns:w16se="http://schemas.microsoft.com/office/word/2015/wordml/symex" xmlns:wpg="http://schemas.microsoft.com/office/word/2010/wordprocessingGroup" xmlns:wpi="http://schemas.microsoft.com/office/word/2010/wordprocessingInk" xmlns:wne="http://schemas.microsoft.com/office/word/2006/wordml" xmlns:wps="http://schemas.microsoft.com/office/word/2010/wordprocessingShape" mc:Ignorable="w14 w15 w16se wp14">
+  <w:abstractNum w:abstractNumId="0" w15:restartNumberingAfterBreak="0">
     <w:nsid w:val="0D68055D"/>
     <w:multiLevelType w:val="multilevel"/>
     <w:tmpl w:val="DA800AC6"/>
@@ -1680,7 +2008,7 @@
       </w:rPr>
     </w:lvl>
   </w:abstractNum>
-  <w:abstractNum w:abstractNumId="1">
+  <w:abstractNum w:abstractNumId="1" w15:restartNumberingAfterBreak="0">
     <w:nsid w:val="1B5B2C80"/>
     <w:multiLevelType w:val="multilevel"/>
     <w:tmpl w:val="B2667FE0"/>
@@ -1793,7 +2121,7 @@
       </w:rPr>
     </w:lvl>
   </w:abstractNum>
-  <w:abstractNum w:abstractNumId="2">
+  <w:abstractNum w:abstractNumId="2" w15:restartNumberingAfterBreak="0">
     <w:nsid w:val="1CC5612F"/>
     <w:multiLevelType w:val="multilevel"/>
     <w:tmpl w:val="388CBCD8"/>
@@ -1919,7 +2247,7 @@
 </file>
 
 <file path=word/styles.xml><?xml version="1.0" encoding="utf-8"?>
-<w:styles xmlns:mc="http://schemas.openxmlformats.org/markup-compatibility/2006" xmlns:r="http://schemas.openxmlformats.org/officeDocument/2006/relationships" xmlns:w="http://schemas.openxmlformats.org/wordprocessingml/2006/main" xmlns:w14="http://schemas.microsoft.com/office/word/2010/wordml" mc:Ignorable="w14">
+<w:styles xmlns:mc="http://schemas.openxmlformats.org/markup-compatibility/2006" xmlns:r="http://schemas.openxmlformats.org/officeDocument/2006/relationships" xmlns:w="http://schemas.openxmlformats.org/wordprocessingml/2006/main" xmlns:w14="http://schemas.microsoft.com/office/word/2010/wordml" xmlns:w15="http://schemas.microsoft.com/office/word/2012/wordml" xmlns:w16se="http://schemas.microsoft.com/office/word/2015/wordml/symex" mc:Ignorable="w14 w15 w16se">
   <w:docDefaults>
     <w:rPrDefault>
       <w:rPr>
@@ -1934,509 +2262,378 @@
       </w:pPr>
     </w:pPrDefault>
   </w:docDefaults>
-  <w:latentStyles w:defLockedState="0" w:defUIPriority="99" w:defSemiHidden="1" w:defUnhideWhenUsed="1" w:defQFormat="0" w:count="267">
-    <w:lsdException w:name="Normal" w:semiHidden="0" w:uiPriority="0" w:unhideWhenUsed="0" w:qFormat="1"/>
-    <w:lsdException w:name="heading 1" w:semiHidden="0" w:uiPriority="0" w:unhideWhenUsed="0" w:qFormat="1"/>
-    <w:lsdException w:name="heading 2" w:uiPriority="9" w:qFormat="1"/>
-    <w:lsdException w:name="heading 3" w:uiPriority="9" w:qFormat="1"/>
-    <w:lsdException w:name="heading 4" w:uiPriority="9" w:qFormat="1"/>
-    <w:lsdException w:name="heading 5" w:uiPriority="9" w:qFormat="1"/>
-    <w:lsdException w:name="heading 6" w:uiPriority="9" w:qFormat="1"/>
-    <w:lsdException w:name="heading 7" w:uiPriority="9" w:qFormat="1"/>
-    <w:lsdException w:name="heading 8" w:uiPriority="9" w:qFormat="1"/>
-    <w:lsdException w:name="heading 9" w:uiPriority="9" w:qFormat="1"/>
-    <w:lsdException w:name="toc 1" w:uiPriority="39"/>
-    <w:lsdException w:name="toc 2" w:uiPriority="39"/>
-    <w:lsdException w:name="toc 3" w:uiPriority="39"/>
-    <w:lsdException w:name="toc 4" w:uiPriority="39"/>
-    <w:lsdException w:name="toc 5" w:uiPriority="39"/>
-    <w:lsdException w:name="toc 6" w:uiPriority="39"/>
-    <w:lsdException w:name="toc 7" w:uiPriority="39"/>
-    <w:lsdException w:name="toc 8" w:uiPriority="39"/>
-    <w:lsdException w:name="toc 9" w:uiPriority="39"/>
-    <w:lsdException w:name="caption" w:uiPriority="35" w:qFormat="1"/>
-    <w:lsdException w:name="Title" w:semiHidden="0" w:uiPriority="10" w:unhideWhenUsed="0" w:qFormat="1"/>
-    <w:lsdException w:name="Default Paragraph Font" w:uiPriority="1"/>
-    <w:lsdException w:name="Subtitle" w:semiHidden="0" w:uiPriority="11" w:unhideWhenUsed="0" w:qFormat="1"/>
-    <w:lsdException w:name="Strong" w:semiHidden="0" w:uiPriority="22" w:unhideWhenUsed="0" w:qFormat="1"/>
-    <w:lsdException w:name="Emphasis" w:semiHidden="0" w:uiPriority="20" w:unhideWhenUsed="0" w:qFormat="1"/>
-    <w:lsdException w:name="Table Grid" w:semiHidden="0" w:uiPriority="59" w:unhideWhenUsed="0"/>
-    <w:lsdException w:name="Placeholder Text" w:unhideWhenUsed="0"/>
-    <w:lsdException w:name="No Spacing" w:semiHidden="0" w:uiPriority="1" w:unhideWhenUsed="0" w:qFormat="1"/>
-    <w:lsdException w:name="Light Shading" w:semiHidden="0" w:uiPriority="60" w:unhideWhenUsed="0"/>
-    <w:lsdException w:name="Light List" w:semiHidden="0" w:uiPriority="61" w:unhideWhenUsed="0"/>
-    <w:lsdException w:name="Light Grid" w:semiHidden="0" w:uiPriority="62" w:unhideWhenUsed="0"/>
-    <w:lsdException w:name="Medium Shading 1" w:semiHidden="0" w:uiPriority="63" w:unhideWhenUsed="0"/>
-    <w:lsdException w:name="Medium Shading 2" w:semiHidden="0" w:uiPriority="64" w:unhideWhenUsed="0"/>
-    <w:lsdException w:name="Medium List 1" w:semiHidden="0" w:uiPriority="65" w:unhideWhenUsed="0"/>
-    <w:lsdException w:name="Medium List 2" w:semiHidden="0" w:uiPriority="66" w:unhideWhenUsed="0"/>
-    <w:lsdException w:name="Medium Grid 1" w:semiHidden="0" w:uiPriority="67" w:unhideWhenUsed="0"/>
-    <w:lsdException w:name="Medium Grid 2" w:semiHidden="0" w:uiPriority="68" w:unhideWhenUsed="0"/>
-    <w:lsdException w:name="Medium Grid 3" w:semiHidden="0" w:uiPriority="69" w:unhideWhenUsed="0"/>
-    <w:lsdException w:name="Dark List" w:semiHidden="0" w:uiPriority="70" w:unhideWhenUsed="0"/>
-    <w:lsdException w:name="Colorful Shading" w:semiHidden="0" w:uiPriority="71" w:unhideWhenUsed="0"/>
-    <w:lsdException w:name="Colorful List" w:semiHidden="0" w:uiPriority="72" w:unhideWhenUsed="0"/>
-    <w:lsdException w:name="Colorful Grid" w:semiHidden="0" w:uiPriority="73" w:unhideWhenUsed="0"/>
-    <w:lsdException w:name="Light Shading Accent 1" w:semiHidden="0" w:uiPriority="60" w:unhideWhenUsed="0"/>
-    <w:lsdException w:name="Light List Accent 1" w:semiHidden="0" w:uiPriority="61" w:unhideWhenUsed="0"/>
-    <w:lsdException w:name="Light Grid Accent 1" w:semiHidden="0" w:uiPriority="62" w:unhideWhenUsed="0"/>
-    <w:lsdException w:name="Medium Shading 1 Accent 1" w:semiHidden="0" w:uiPriority="63" w:unhideWhenUsed="0"/>
-    <w:lsdException w:name="Medium Shading 2 Accent 1" w:semiHidden="0" w:uiPriority="64" w:unhideWhenUsed="0"/>
-    <w:lsdException w:name="Medium List 1 Accent 1" w:semiHidden="0" w:uiPriority="65" w:unhideWhenUsed="0"/>
-    <w:lsdException w:name="Revision" w:unhideWhenUsed="0"/>
-    <w:lsdException w:name="List Paragraph" w:semiHidden="0" w:uiPriority="34" w:unhideWhenUsed="0" w:qFormat="1"/>
-    <w:lsdException w:name="Quote" w:semiHidden="0" w:uiPriority="29" w:unhideWhenUsed="0" w:qFormat="1"/>
-    <w:lsdException w:name="Intense Quote" w:semiHidden="0" w:uiPriority="30" w:unhideWhenUsed="0" w:qFormat="1"/>
-    <w:lsdException w:name="Medium List 2 Accent 1" w:semiHidden="0" w:uiPriority="66" w:unhideWhenUsed="0"/>
-    <w:lsdException w:name="Medium Grid 1 Accent 1" w:semiHidden="0" w:uiPriority="67" w:unhideWhenUsed="0"/>
-    <w:lsdException w:name="Medium Grid 2 Accent 1" w:semiHidden="0" w:uiPriority="68" w:unhideWhenUsed="0"/>
-    <w:lsdException w:name="Medium Grid 3 Accent 1" w:semiHidden="0" w:uiPriority="69" w:unhideWhenUsed="0"/>
-    <w:lsdException w:name="Dark List Accent 1" w:semiHidden="0" w:uiPriority="70" w:unhideWhenUsed="0"/>
-    <w:lsdException w:name="Colorful Shading Accent 1" w:semiHidden="0" w:uiPriority="71" w:unhideWhenUsed="0"/>
-    <w:lsdException w:name="Colorful List Accent 1" w:semiHidden="0" w:uiPriority="72" w:unhideWhenUsed="0"/>
-    <w:lsdException w:name="Colorful Grid Accent 1" w:semiHidden="0" w:uiPriority="73" w:unhideWhenUsed="0"/>
-    <w:lsdException w:name="Light Shading Accent 2" w:semiHidden="0" w:uiPriority="60" w:unhideWhenUsed="0"/>
-    <w:lsdException w:name="Light List Accent 2" w:semiHidden="0" w:uiPriority="61" w:unhideWhenUsed="0"/>
-    <w:lsdException w:name="Light Grid Accent 2" w:semiHidden="0" w:uiPriority="62" w:unhideWhenUsed="0"/>
-    <w:lsdException w:name="Medium Shading 1 Accent 2" w:semiHidden="0" w:uiPriority="63" w:unhideWhenUsed="0"/>
-    <w:lsdException w:name="Medium Shading 2 Accent 2" w:semiHidden="0" w:uiPriority="64" w:unhideWhenUsed="0"/>
-    <w:lsdException w:name="Medium List 1 Accent 2" w:semiHidden="0" w:uiPriority="65" w:unhideWhenUsed="0"/>
-    <w:lsdException w:name="Medium List 2 Accent 2" w:semiHidden="0" w:uiPriority="66" w:unhideWhenUsed="0"/>
-    <w:lsdException w:name="Medium Grid 1 Accent 2" w:semiHidden="0" w:uiPriority="67" w:unhideWhenUsed="0"/>
-    <w:lsdException w:name="Medium Grid 2 Accent 2" w:semiHidden="0" w:uiPriority="68" w:unhideWhenUsed="0"/>
-    <w:lsdException w:name="Medium Grid 3 Accent 2" w:semiHidden="0" w:uiPriority="69" w:unhideWhenUsed="0"/>
-    <w:lsdException w:name="Dark List Accent 2" w:semiHidden="0" w:uiPriority="70" w:unhideWhenUsed="0"/>
-    <w:lsdException w:name="Colorful Shading Accent 2" w:semiHidden="0" w:uiPriority="71" w:unhideWhenUsed="0"/>
-    <w:lsdException w:name="Colorful List Accent 2" w:semiHidden="0" w:uiPriority="72" w:unhideWhenUsed="0"/>
-    <w:lsdException w:name="Colorful Grid Accent 2" w:semiHidden="0" w:uiPriority="73" w:unhideWhenUsed="0"/>
-    <w:lsdException w:name="Light Shading Accent 3" w:semiHidden="0" w:uiPriority="60" w:unhideWhenUsed="0"/>
-    <w:lsdException w:name="Light List Accent 3" w:semiHidden="0" w:uiPriority="61" w:unhideWhenUsed="0"/>
-    <w:lsdException w:name="Light Grid Accent 3" w:semiHidden="0" w:uiPriority="62" w:unhideWhenUsed="0"/>
-    <w:lsdException w:name="Medium Shading 1 Accent 3" w:semiHidden="0" w:uiPriority="63" w:unhideWhenUsed="0"/>
-    <w:lsdException w:name="Medium Shading 2 Accent 3" w:semiHidden="0" w:uiPriority="64" w:unhideWhenUsed="0"/>
-    <w:lsdException w:name="Medium List 1 Accent 3" w:semiHidden="0" w:uiPriority="65" w:unhideWhenUsed="0"/>
-    <w:lsdException w:name="Medium List 2 Accent 3" w:semiHidden="0" w:uiPriority="66" w:unhideWhenUsed="0"/>
-    <w:lsdException w:name="Medium Grid 1 Accent 3" w:semiHidden="0" w:uiPriority="67" w:unhideWhenUsed="0"/>
-    <w:lsdException w:name="Medium Grid 2 Accent 3" w:semiHidden="0" w:uiPriority="68" w:unhideWhenUsed="0"/>
-    <w:lsdException w:name="Medium Grid 3 Accent 3" w:semiHidden="0" w:uiPriority="69" w:unhideWhenUsed="0"/>
-    <w:lsdException w:name="Dark List Accent 3" w:semiHidden="0" w:uiPriority="70" w:unhideWhenUsed="0"/>
-    <w:lsdException w:name="Colorful Shading Accent 3" w:semiHidden="0" w:uiPriority="71" w:unhideWhenUsed="0"/>
-    <w:lsdException w:name="Colorful List Accent 3" w:semiHidden="0" w:uiPriority="72" w:unhideWhenUsed="0"/>
-    <w:lsdException w:name="Colorful Grid Accent 3" w:semiHidden="0" w:uiPriority="73" w:unhideWhenUsed="0"/>
-    <w:lsdException w:name="Light Shading Accent 4" w:semiHidden="0" w:uiPriority="60" w:unhideWhenUsed="0"/>
-    <w:lsdException w:name="Light List Accent 4" w:semiHidden="0" w:uiPriority="61" w:unhideWhenUsed="0"/>
-    <w:lsdException w:name="Light Grid Accent 4" w:semiHidden="0" w:uiPriority="62" w:unhideWhenUsed="0"/>
-    <w:lsdException w:name="Medium Shading 1 Accent 4" w:semiHidden="0" w:uiPriority="63" w:unhideWhenUsed="0"/>
-    <w:lsdException w:name="Medium Shading 2 Accent 4" w:semiHidden="0" w:uiPriority="64" w:unhideWhenUsed="0"/>
-    <w:lsdException w:name="Medium List 1 Accent 4" w:semiHidden="0" w:uiPriority="65" w:unhideWhenUsed="0"/>
-    <w:lsdException w:name="Medium List 2 Accent 4" w:semiHidden="0" w:uiPriority="66" w:unhideWhenUsed="0"/>
-    <w:lsdException w:name="Medium Grid 1 Accent 4" w:semiHidden="0" w:uiPriority="67" w:unhideWhenUsed="0"/>
-    <w:lsdException w:name="Medium Grid 2 Accent 4" w:semiHidden="0" w:uiPriority="68" w:unhideWhenUsed="0"/>
-    <w:lsdException w:name="Medium Grid 3 Accent 4" w:semiHidden="0" w:uiPriority="69" w:unhideWhenUsed="0"/>
-    <w:lsdException w:name="Dark List Accent 4" w:semiHidden="0" w:uiPriority="70" w:unhideWhenUsed="0"/>
-    <w:lsdException w:name="Colorful Shading Accent 4" w:semiHidden="0" w:uiPriority="71" w:unhideWhenUsed="0"/>
-    <w:lsdException w:name="Colorful List Accent 4" w:semiHidden="0" w:uiPriority="72" w:unhideWhenUsed="0"/>
-    <w:lsdException w:name="Colorful Grid Accent 4" w:semiHidden="0" w:uiPriority="73" w:unhideWhenUsed="0"/>
-    <w:lsdException w:name="Light Shading Accent 5" w:semiHidden="0" w:uiPriority="60" w:unhideWhenUsed="0"/>
-    <w:lsdException w:name="Light List Accent 5" w:semiHidden="0" w:uiPriority="61" w:unhideWhenUsed="0"/>
-    <w:lsdException w:name="Light Grid Accent 5" w:semiHidden="0" w:uiPriority="62" w:unhideWhenUsed="0"/>
-    <w:lsdException w:name="Medium Shading 1 Accent 5" w:semiHidden="0" w:uiPriority="63" w:unhideWhenUsed="0"/>
-    <w:lsdException w:name="Medium Shading 2 Accent 5" w:semiHidden="0" w:uiPriority="64" w:unhideWhenUsed="0"/>
-    <w:lsdException w:name="Medium List 1 Accent 5" w:semiHidden="0" w:uiPriority="65" w:unhideWhenUsed="0"/>
-    <w:lsdException w:name="Medium List 2 Accent 5" w:semiHidden="0" w:uiPriority="66" w:unhideWhenUsed="0"/>
-    <w:lsdException w:name="Medium Grid 1 Accent 5" w:semiHidden="0" w:uiPriority="67" w:unhideWhenUsed="0"/>
-    <w:lsdException w:name="Medium Grid 2 Accent 5" w:semiHidden="0" w:uiPriority="68" w:unhideWhenUsed="0"/>
-    <w:lsdException w:name="Medium Grid 3 Accent 5" w:semiHidden="0" w:uiPriority="69" w:unhideWhenUsed="0"/>
-    <w:lsdException w:name="Dark List Accent 5" w:semiHidden="0" w:uiPriority="70" w:unhideWhenUsed="0"/>
-    <w:lsdException w:name="Colorful Shading Accent 5" w:semiHidden="0" w:uiPriority="71" w:unhideWhenUsed="0"/>
-    <w:lsdException w:name="Colorful List Accent 5" w:semiHidden="0" w:uiPriority="72" w:unhideWhenUsed="0"/>
-    <w:lsdException w:name="Colorful Grid Accent 5" w:semiHidden="0" w:uiPriority="73" w:unhideWhenUsed="0"/>
-    <w:lsdException w:name="Light Shading Accent 6" w:semiHidden="0" w:uiPriority="60" w:unhideWhenUsed="0"/>
-    <w:lsdException w:name="Light List Accent 6" w:semiHidden="0" w:uiPriority="61" w:unhideWhenUsed="0"/>
-    <w:lsdException w:name="Light Grid Accent 6" w:semiHidden="0" w:uiPriority="62" w:unhideWhenUsed="0"/>
-    <w:lsdException w:name="Medium Shading 1 Accent 6" w:semiHidden="0" w:uiPriority="63" w:unhideWhenUsed="0"/>
-    <w:lsdException w:name="Medium Shading 2 Accent 6" w:semiHidden="0" w:uiPriority="64" w:unhideWhenUsed="0"/>
-    <w:lsdException w:name="Medium List 1 Accent 6" w:semiHidden="0" w:uiPriority="65" w:unhideWhenUsed="0"/>
-    <w:lsdException w:name="Medium List 2 Accent 6" w:semiHidden="0" w:uiPriority="66" w:unhideWhenUsed="0"/>
-    <w:lsdException w:name="Medium Grid 1 Accent 6" w:semiHidden="0" w:uiPriority="67" w:unhideWhenUsed="0"/>
-    <w:lsdException w:name="Medium Grid 2 Accent 6" w:semiHidden="0" w:uiPriority="68" w:unhideWhenUsed="0"/>
-    <w:lsdException w:name="Medium Grid 3 Accent 6" w:semiHidden="0" w:uiPriority="69" w:unhideWhenUsed="0"/>
-    <w:lsdException w:name="Dark List Accent 6" w:semiHidden="0" w:uiPriority="70" w:unhideWhenUsed="0"/>
-    <w:lsdException w:name="Colorful Shading Accent 6" w:semiHidden="0" w:uiPriority="71" w:unhideWhenUsed="0"/>
-    <w:lsdException w:name="Colorful List Accent 6" w:semiHidden="0" w:uiPriority="72" w:unhideWhenUsed="0"/>
-    <w:lsdException w:name="Colorful Grid Accent 6" w:semiHidden="0" w:uiPriority="73" w:unhideWhenUsed="0"/>
-    <w:lsdException w:name="Subtle Emphasis" w:semiHidden="0" w:uiPriority="19" w:unhideWhenUsed="0" w:qFormat="1"/>
-    <w:lsdException w:name="Intense Emphasis" w:semiHidden="0" w:uiPriority="21" w:unhideWhenUsed="0" w:qFormat="1"/>
-    <w:lsdException w:name="Subtle Reference" w:semiHidden="0" w:uiPriority="31" w:unhideWhenUsed="0" w:qFormat="1"/>
-    <w:lsdException w:name="Intense Reference" w:semiHidden="0" w:uiPriority="32" w:unhideWhenUsed="0" w:qFormat="1"/>
-    <w:lsdException w:name="Book Title" w:semiHidden="0" w:uiPriority="33" w:unhideWhenUsed="0" w:qFormat="1"/>
-    <w:lsdException w:name="Bibliography" w:uiPriority="37"/>
-    <w:lsdException w:name="TOC Heading" w:uiPriority="39" w:qFormat="1"/>
-  </w:latentStyles>
-  <w:style w:type="paragraph" w:default="1" w:styleId="Normal">
-    <w:name w:val="Normal"/>
-  </w:style>
-  <w:style w:type="paragraph" w:styleId="Heading1">
-    <w:name w:val="heading 1"/>
-    <w:basedOn w:val="Normal"/>
-    <w:next w:val="Normal"/>
-    <w:pPr>
-      <w:keepNext/>
-      <w:keepLines/>
-      <w:spacing w:after="0"/>
-      <w:outlineLvl w:val="0"/>
-    </w:pPr>
-    <w:rPr>
-      <w:smallCaps/>
-      <w:sz w:val="22"/>
-      <w:szCs w:val="22"/>
-    </w:rPr>
-  </w:style>
-  <w:style w:type="paragraph" w:styleId="Heading2">
-    <w:name w:val="heading 2"/>
-    <w:basedOn w:val="Normal"/>
-    <w:next w:val="Normal"/>
-    <w:pPr>
-      <w:keepNext/>
-      <w:keepLines/>
-      <w:spacing w:after="0"/>
-      <w:outlineLvl w:val="1"/>
-    </w:pPr>
-    <w:rPr>
-      <w:smallCaps/>
-    </w:rPr>
-  </w:style>
-  <w:style w:type="paragraph" w:styleId="Heading3">
-    <w:name w:val="heading 3"/>
-    <w:basedOn w:val="Normal"/>
-    <w:next w:val="Normal"/>
-    <w:pPr>
-      <w:keepNext/>
-      <w:keepLines/>
-      <w:spacing w:before="300" w:after="0"/>
-      <w:outlineLvl w:val="2"/>
-    </w:pPr>
-    <w:rPr>
-      <w:smallCaps/>
-      <w:color w:val="1E4D78"/>
-    </w:rPr>
-  </w:style>
-  <w:style w:type="paragraph" w:styleId="Heading4">
-    <w:name w:val="heading 4"/>
-    <w:basedOn w:val="Normal"/>
-    <w:next w:val="Normal"/>
-    <w:pPr>
-      <w:keepNext/>
-      <w:keepLines/>
-      <w:spacing w:before="200" w:after="0"/>
-      <w:outlineLvl w:val="3"/>
-    </w:pPr>
-    <w:rPr>
-      <w:smallCaps/>
-      <w:color w:val="2E75B5"/>
-    </w:rPr>
-  </w:style>
-  <w:style w:type="paragraph" w:styleId="Heading5">
-    <w:name w:val="heading 5"/>
-    <w:basedOn w:val="Normal"/>
-    <w:next w:val="Normal"/>
-    <w:pPr>
-      <w:keepNext/>
-      <w:keepLines/>
-      <w:spacing w:before="200" w:after="0"/>
-      <w:outlineLvl w:val="4"/>
-    </w:pPr>
-    <w:rPr>
-      <w:smallCaps/>
-      <w:color w:val="2E75B5"/>
-    </w:rPr>
-  </w:style>
-  <w:style w:type="paragraph" w:styleId="Heading6">
-    <w:name w:val="heading 6"/>
-    <w:basedOn w:val="Normal"/>
-    <w:next w:val="Normal"/>
-    <w:pPr>
-      <w:keepNext/>
-      <w:keepLines/>
-      <w:spacing w:before="200" w:after="0"/>
-      <w:outlineLvl w:val="5"/>
-    </w:pPr>
-    <w:rPr>
-      <w:smallCaps/>
-      <w:color w:val="2E75B5"/>
-    </w:rPr>
-  </w:style>
-  <w:style w:type="character" w:default="1" w:styleId="DefaultParagraphFont">
-    <w:name w:val="Default Paragraph Font"/>
-    <w:uiPriority w:val="1"/>
-    <w:semiHidden/>
-    <w:unhideWhenUsed/>
-  </w:style>
-  <w:style w:type="table" w:default="1" w:styleId="TableNormal">
-    <w:name w:val="Normal Table"/>
-    <w:uiPriority w:val="99"/>
-    <w:semiHidden/>
-    <w:unhideWhenUsed/>
-    <w:tblPr>
-      <w:tblInd w:w="0" w:type="dxa"/>
-      <w:tblCellMar>
-        <w:top w:w="0" w:type="dxa"/>
-        <w:left w:w="108" w:type="dxa"/>
-        <w:bottom w:w="0" w:type="dxa"/>
-        <w:right w:w="108" w:type="dxa"/>
-      </w:tblCellMar>
-    </w:tblPr>
-  </w:style>
-  <w:style w:type="numbering" w:default="1" w:styleId="NoList">
-    <w:name w:val="No List"/>
-    <w:uiPriority w:val="99"/>
-    <w:semiHidden/>
-    <w:unhideWhenUsed/>
-  </w:style>
-  <w:style w:type="paragraph" w:styleId="Title">
-    <w:name w:val="Title"/>
-    <w:basedOn w:val="Normal"/>
-    <w:next w:val="Normal"/>
-    <w:pPr>
-      <w:keepNext/>
-      <w:keepLines/>
-      <w:spacing w:before="0" w:after="0"/>
-    </w:pPr>
-    <w:rPr>
-      <w:smallCaps/>
-      <w:color w:val="5B9BD5"/>
-      <w:sz w:val="52"/>
-      <w:szCs w:val="52"/>
-    </w:rPr>
-  </w:style>
-  <w:style w:type="paragraph" w:styleId="Subtitle">
-    <w:name w:val="Subtitle"/>
-    <w:basedOn w:val="Normal"/>
-    <w:next w:val="Normal"/>
-    <w:pPr>
-      <w:keepNext/>
-      <w:keepLines/>
-      <w:spacing w:before="0" w:after="500" w:line="240" w:lineRule="auto"/>
-    </w:pPr>
-    <w:rPr>
-      <w:i/>
-      <w:smallCaps/>
-      <w:color w:val="666666"/>
-      <w:sz w:val="21"/>
-      <w:szCs w:val="21"/>
-    </w:rPr>
-  </w:style>
-  <w:style w:type="table" w:customStyle="1" w:styleId="a">
-    <w:basedOn w:val="TableNormal"/>
-    <w:tblPr>
-      <w:tblStyleRowBandSize w:val="1"/>
-      <w:tblStyleColBandSize w:val="1"/>
-      <w:tblCellMar>
-        <w:top w:w="15" w:type="dxa"/>
-        <w:left w:w="15" w:type="dxa"/>
-        <w:bottom w:w="15" w:type="dxa"/>
-        <w:right w:w="15" w:type="dxa"/>
-      </w:tblCellMar>
-    </w:tblPr>
-  </w:style>
-  <w:style w:type="paragraph" w:styleId="BalloonText">
-    <w:name w:val="Balloon Text"/>
-    <w:basedOn w:val="Normal"/>
-    <w:link w:val="BalloonTextChar"/>
-    <w:uiPriority w:val="99"/>
-    <w:semiHidden/>
-    <w:unhideWhenUsed/>
-    <w:rsid w:val="002A6CC7"/>
-    <w:pPr>
-      <w:spacing w:before="0" w:after="0" w:line="240" w:lineRule="auto"/>
-    </w:pPr>
-    <w:rPr>
-      <w:rFonts w:ascii="Tahoma" w:hAnsi="Tahoma" w:cs="Tahoma"/>
-      <w:sz w:val="16"/>
-      <w:szCs w:val="16"/>
-    </w:rPr>
-  </w:style>
-  <w:style w:type="character" w:customStyle="1" w:styleId="BalloonTextChar">
-    <w:name w:val="Balloon Text Char"/>
-    <w:basedOn w:val="DefaultParagraphFont"/>
-    <w:link w:val="BalloonText"/>
-    <w:uiPriority w:val="99"/>
-    <w:semiHidden/>
-    <w:rsid w:val="002A6CC7"/>
-    <w:rPr>
-      <w:rFonts w:ascii="Tahoma" w:hAnsi="Tahoma" w:cs="Tahoma"/>
-      <w:sz w:val="16"/>
-      <w:szCs w:val="16"/>
-    </w:rPr>
-  </w:style>
-  <w:style w:type="character" w:styleId="Hyperlink">
-    <w:name w:val="Hyperlink"/>
-    <w:basedOn w:val="DefaultParagraphFont"/>
-    <w:uiPriority w:val="99"/>
-    <w:unhideWhenUsed/>
-    <w:rsid w:val="003A461B"/>
-    <w:rPr>
-      <w:color w:val="0000FF" w:themeColor="hyperlink"/>
-      <w:u w:val="single"/>
-    </w:rPr>
-  </w:style>
-</w:styles>
-</file>
-
-<file path=word/stylesWithEffects.xml><?xml version="1.0" encoding="utf-8"?>
-<w:styles xmlns:wpc="http://schemas.microsoft.com/office/word/2010/wordprocessingCanvas" xmlns:mc="http://schemas.openxmlformats.org/markup-compatibility/2006" xmlns:o="urn:schemas-microsoft-com:office:office" xmlns:r="http://schemas.openxmlformats.org/officeDocument/2006/relationships" xmlns:m="http://schemas.openxmlformats.org/officeDocument/2006/math" xmlns:v="urn:schemas-microsoft-com:vml" xmlns:wp14="http://schemas.microsoft.com/office/word/2010/wordprocessingDrawing" xmlns:wp="http://schemas.openxmlformats.org/drawingml/2006/wordprocessingDrawing" xmlns:w10="urn:schemas-microsoft-com:office:word" xmlns:w="http://schemas.openxmlformats.org/wordprocessingml/2006/main" xmlns:w14="http://schemas.microsoft.com/office/word/2010/wordml" xmlns:wpg="http://schemas.microsoft.com/office/word/2010/wordprocessingGroup" xmlns:wpi="http://schemas.microsoft.com/office/word/2010/wordprocessingInk" xmlns:wne="http://schemas.microsoft.com/office/word/2006/wordml" xmlns:wps="http://schemas.microsoft.com/office/word/2010/wordprocessingShape" mc:Ignorable="w14 wp14">
-  <w:docDefaults>
-    <w:rPrDefault>
-      <w:rPr>
-        <w:rFonts w:ascii="Calibri" w:eastAsia="Calibri" w:hAnsi="Calibri" w:cs="Calibri"/>
-        <w:color w:val="000000"/>
-        <w:lang w:val="en-US" w:eastAsia="en-US" w:bidi="ar-SA"/>
-      </w:rPr>
-    </w:rPrDefault>
-    <w:pPrDefault>
-      <w:pPr>
-        <w:spacing w:before="100" w:after="200" w:line="276" w:lineRule="auto"/>
-      </w:pPr>
-    </w:pPrDefault>
-  </w:docDefaults>
-  <w:latentStyles w:defLockedState="0" w:defUIPriority="99" w:defSemiHidden="1" w:defUnhideWhenUsed="1" w:defQFormat="0" w:count="267">
-    <w:lsdException w:name="Normal" w:semiHidden="0" w:uiPriority="0" w:unhideWhenUsed="0" w:qFormat="1"/>
-    <w:lsdException w:name="heading 1" w:semiHidden="0" w:uiPriority="0" w:unhideWhenUsed="0" w:qFormat="1"/>
-    <w:lsdException w:name="heading 2" w:uiPriority="9" w:qFormat="1"/>
-    <w:lsdException w:name="heading 3" w:uiPriority="9" w:qFormat="1"/>
-    <w:lsdException w:name="heading 4" w:uiPriority="9" w:qFormat="1"/>
-    <w:lsdException w:name="heading 5" w:uiPriority="9" w:qFormat="1"/>
-    <w:lsdException w:name="heading 6" w:uiPriority="9" w:qFormat="1"/>
-    <w:lsdException w:name="heading 7" w:uiPriority="9" w:qFormat="1"/>
-    <w:lsdException w:name="heading 8" w:uiPriority="9" w:qFormat="1"/>
-    <w:lsdException w:name="heading 9" w:uiPriority="9" w:qFormat="1"/>
-    <w:lsdException w:name="toc 1" w:uiPriority="39"/>
-    <w:lsdException w:name="toc 2" w:uiPriority="39"/>
-    <w:lsdException w:name="toc 3" w:uiPriority="39"/>
-    <w:lsdException w:name="toc 4" w:uiPriority="39"/>
-    <w:lsdException w:name="toc 5" w:uiPriority="39"/>
-    <w:lsdException w:name="toc 6" w:uiPriority="39"/>
-    <w:lsdException w:name="toc 7" w:uiPriority="39"/>
-    <w:lsdException w:name="toc 8" w:uiPriority="39"/>
-    <w:lsdException w:name="toc 9" w:uiPriority="39"/>
-    <w:lsdException w:name="caption" w:uiPriority="35" w:qFormat="1"/>
-    <w:lsdException w:name="Title" w:semiHidden="0" w:uiPriority="10" w:unhideWhenUsed="0" w:qFormat="1"/>
-    <w:lsdException w:name="Default Paragraph Font" w:uiPriority="1"/>
-    <w:lsdException w:name="Subtitle" w:semiHidden="0" w:uiPriority="11" w:unhideWhenUsed="0" w:qFormat="1"/>
-    <w:lsdException w:name="Strong" w:semiHidden="0" w:uiPriority="22" w:unhideWhenUsed="0" w:qFormat="1"/>
-    <w:lsdException w:name="Emphasis" w:semiHidden="0" w:uiPriority="20" w:unhideWhenUsed="0" w:qFormat="1"/>
-    <w:lsdException w:name="Table Grid" w:semiHidden="0" w:uiPriority="59" w:unhideWhenUsed="0"/>
-    <w:lsdException w:name="Placeholder Text" w:unhideWhenUsed="0"/>
-    <w:lsdException w:name="No Spacing" w:semiHidden="0" w:uiPriority="1" w:unhideWhenUsed="0" w:qFormat="1"/>
-    <w:lsdException w:name="Light Shading" w:semiHidden="0" w:uiPriority="60" w:unhideWhenUsed="0"/>
-    <w:lsdException w:name="Light List" w:semiHidden="0" w:uiPriority="61" w:unhideWhenUsed="0"/>
-    <w:lsdException w:name="Light Grid" w:semiHidden="0" w:uiPriority="62" w:unhideWhenUsed="0"/>
-    <w:lsdException w:name="Medium Shading 1" w:semiHidden="0" w:uiPriority="63" w:unhideWhenUsed="0"/>
-    <w:lsdException w:name="Medium Shading 2" w:semiHidden="0" w:uiPriority="64" w:unhideWhenUsed="0"/>
-    <w:lsdException w:name="Medium List 1" w:semiHidden="0" w:uiPriority="65" w:unhideWhenUsed="0"/>
-    <w:lsdException w:name="Medium List 2" w:semiHidden="0" w:uiPriority="66" w:unhideWhenUsed="0"/>
-    <w:lsdException w:name="Medium Grid 1" w:semiHidden="0" w:uiPriority="67" w:unhideWhenUsed="0"/>
-    <w:lsdException w:name="Medium Grid 2" w:semiHidden="0" w:uiPriority="68" w:unhideWhenUsed="0"/>
-    <w:lsdException w:name="Medium Grid 3" w:semiHidden="0" w:uiPriority="69" w:unhideWhenUsed="0"/>
-    <w:lsdException w:name="Dark List" w:semiHidden="0" w:uiPriority="70" w:unhideWhenUsed="0"/>
-    <w:lsdException w:name="Colorful Shading" w:semiHidden="0" w:uiPriority="71" w:unhideWhenUsed="0"/>
-    <w:lsdException w:name="Colorful List" w:semiHidden="0" w:uiPriority="72" w:unhideWhenUsed="0"/>
-    <w:lsdException w:name="Colorful Grid" w:semiHidden="0" w:uiPriority="73" w:unhideWhenUsed="0"/>
-    <w:lsdException w:name="Light Shading Accent 1" w:semiHidden="0" w:uiPriority="60" w:unhideWhenUsed="0"/>
-    <w:lsdException w:name="Light List Accent 1" w:semiHidden="0" w:uiPriority="61" w:unhideWhenUsed="0"/>
-    <w:lsdException w:name="Light Grid Accent 1" w:semiHidden="0" w:uiPriority="62" w:unhideWhenUsed="0"/>
-    <w:lsdException w:name="Medium Shading 1 Accent 1" w:semiHidden="0" w:uiPriority="63" w:unhideWhenUsed="0"/>
-    <w:lsdException w:name="Medium Shading 2 Accent 1" w:semiHidden="0" w:uiPriority="64" w:unhideWhenUsed="0"/>
-    <w:lsdException w:name="Medium List 1 Accent 1" w:semiHidden="0" w:uiPriority="65" w:unhideWhenUsed="0"/>
-    <w:lsdException w:name="Revision" w:unhideWhenUsed="0"/>
-    <w:lsdException w:name="List Paragraph" w:semiHidden="0" w:uiPriority="34" w:unhideWhenUsed="0" w:qFormat="1"/>
-    <w:lsdException w:name="Quote" w:semiHidden="0" w:uiPriority="29" w:unhideWhenUsed="0" w:qFormat="1"/>
-    <w:lsdException w:name="Intense Quote" w:semiHidden="0" w:uiPriority="30" w:unhideWhenUsed="0" w:qFormat="1"/>
-    <w:lsdException w:name="Medium List 2 Accent 1" w:semiHidden="0" w:uiPriority="66" w:unhideWhenUsed="0"/>
-    <w:lsdException w:name="Medium Grid 1 Accent 1" w:semiHidden="0" w:uiPriority="67" w:unhideWhenUsed="0"/>
-    <w:lsdException w:name="Medium Grid 2 Accent 1" w:semiHidden="0" w:uiPriority="68" w:unhideWhenUsed="0"/>
-    <w:lsdException w:name="Medium Grid 3 Accent 1" w:semiHidden="0" w:uiPriority="69" w:unhideWhenUsed="0"/>
-    <w:lsdException w:name="Dark List Accent 1" w:semiHidden="0" w:uiPriority="70" w:unhideWhenUsed="0"/>
-    <w:lsdException w:name="Colorful Shading Accent 1" w:semiHidden="0" w:uiPriority="71" w:unhideWhenUsed="0"/>
-    <w:lsdException w:name="Colorful List Accent 1" w:semiHidden="0" w:uiPriority="72" w:unhideWhenUsed="0"/>
-    <w:lsdException w:name="Colorful Grid Accent 1" w:semiHidden="0" w:uiPriority="73" w:unhideWhenUsed="0"/>
-    <w:lsdException w:name="Light Shading Accent 2" w:semiHidden="0" w:uiPriority="60" w:unhideWhenUsed="0"/>
-    <w:lsdException w:name="Light List Accent 2" w:semiHidden="0" w:uiPriority="61" w:unhideWhenUsed="0"/>
-    <w:lsdException w:name="Light Grid Accent 2" w:semiHidden="0" w:uiPriority="62" w:unhideWhenUsed="0"/>
-    <w:lsdException w:name="Medium Shading 1 Accent 2" w:semiHidden="0" w:uiPriority="63" w:unhideWhenUsed="0"/>
-    <w:lsdException w:name="Medium Shading 2 Accent 2" w:semiHidden="0" w:uiPriority="64" w:unhideWhenUsed="0"/>
-    <w:lsdException w:name="Medium List 1 Accent 2" w:semiHidden="0" w:uiPriority="65" w:unhideWhenUsed="0"/>
-    <w:lsdException w:name="Medium List 2 Accent 2" w:semiHidden="0" w:uiPriority="66" w:unhideWhenUsed="0"/>
-    <w:lsdException w:name="Medium Grid 1 Accent 2" w:semiHidden="0" w:uiPriority="67" w:unhideWhenUsed="0"/>
-    <w:lsdException w:name="Medium Grid 2 Accent 2" w:semiHidden="0" w:uiPriority="68" w:unhideWhenUsed="0"/>
-    <w:lsdException w:name="Medium Grid 3 Accent 2" w:semiHidden="0" w:uiPriority="69" w:unhideWhenUsed="0"/>
-    <w:lsdException w:name="Dark List Accent 2" w:semiHidden="0" w:uiPriority="70" w:unhideWhenUsed="0"/>
-    <w:lsdException w:name="Colorful Shading Accent 2" w:semiHidden="0" w:uiPriority="71" w:unhideWhenUsed="0"/>
-    <w:lsdException w:name="Colorful List Accent 2" w:semiHidden="0" w:uiPriority="72" w:unhideWhenUsed="0"/>
-    <w:lsdException w:name="Colorful Grid Accent 2" w:semiHidden="0" w:uiPriority="73" w:unhideWhenUsed="0"/>
-    <w:lsdException w:name="Light Shading Accent 3" w:semiHidden="0" w:uiPriority="60" w:unhideWhenUsed="0"/>
-    <w:lsdException w:name="Light List Accent 3" w:semiHidden="0" w:uiPriority="61" w:unhideWhenUsed="0"/>
-    <w:lsdException w:name="Light Grid Accent 3" w:semiHidden="0" w:uiPriority="62" w:unhideWhenUsed="0"/>
-    <w:lsdException w:name="Medium Shading 1 Accent 3" w:semiHidden="0" w:uiPriority="63" w:unhideWhenUsed="0"/>
-    <w:lsdException w:name="Medium Shading 2 Accent 3" w:semiHidden="0" w:uiPriority="64" w:unhideWhenUsed="0"/>
-    <w:lsdException w:name="Medium List 1 Accent 3" w:semiHidden="0" w:uiPriority="65" w:unhideWhenUsed="0"/>
-    <w:lsdException w:name="Medium List 2 Accent 3" w:semiHidden="0" w:uiPriority="66" w:unhideWhenUsed="0"/>
-    <w:lsdException w:name="Medium Grid 1 Accent 3" w:semiHidden="0" w:uiPriority="67" w:unhideWhenUsed="0"/>
-    <w:lsdException w:name="Medium Grid 2 Accent 3" w:semiHidden="0" w:uiPriority="68" w:unhideWhenUsed="0"/>
-    <w:lsdException w:name="Medium Grid 3 Accent 3" w:semiHidden="0" w:uiPriority="69" w:unhideWhenUsed="0"/>
-    <w:lsdException w:name="Dark List Accent 3" w:semiHidden="0" w:uiPriority="70" w:unhideWhenUsed="0"/>
-    <w:lsdException w:name="Colorful Shading Accent 3" w:semiHidden="0" w:uiPriority="71" w:unhideWhenUsed="0"/>
-    <w:lsdException w:name="Colorful List Accent 3" w:semiHidden="0" w:uiPriority="72" w:unhideWhenUsed="0"/>
-    <w:lsdException w:name="Colorful Grid Accent 3" w:semiHidden="0" w:uiPriority="73" w:unhideWhenUsed="0"/>
-    <w:lsdException w:name="Light Shading Accent 4" w:semiHidden="0" w:uiPriority="60" w:unhideWhenUsed="0"/>
-    <w:lsdException w:name="Light List Accent 4" w:semiHidden="0" w:uiPriority="61" w:unhideWhenUsed="0"/>
-    <w:lsdException w:name="Light Grid Accent 4" w:semiHidden="0" w:uiPriority="62" w:unhideWhenUsed="0"/>
-    <w:lsdException w:name="Medium Shading 1 Accent 4" w:semiHidden="0" w:uiPriority="63" w:unhideWhenUsed="0"/>
-    <w:lsdException w:name="Medium Shading 2 Accent 4" w:semiHidden="0" w:uiPriority="64" w:unhideWhenUsed="0"/>
-    <w:lsdException w:name="Medium List 1 Accent 4" w:semiHidden="0" w:uiPriority="65" w:unhideWhenUsed="0"/>
-    <w:lsdException w:name="Medium List 2 Accent 4" w:semiHidden="0" w:uiPriority="66" w:unhideWhenUsed="0"/>
-    <w:lsdException w:name="Medium Grid 1 Accent 4" w:semiHidden="0" w:uiPriority="67" w:unhideWhenUsed="0"/>
-    <w:lsdException w:name="Medium Grid 2 Accent 4" w:semiHidden="0" w:uiPriority="68" w:unhideWhenUsed="0"/>
-    <w:lsdException w:name="Medium Grid 3 Accent 4" w:semiHidden="0" w:uiPriority="69" w:unhideWhenUsed="0"/>
-    <w:lsdException w:name="Dark List Accent 4" w:semiHidden="0" w:uiPriority="70" w:unhideWhenUsed="0"/>
-    <w:lsdException w:name="Colorful Shading Accent 4" w:semiHidden="0" w:uiPriority="71" w:unhideWhenUsed="0"/>
-    <w:lsdException w:name="Colorful List Accent 4" w:semiHidden="0" w:uiPriority="72" w:unhideWhenUsed="0"/>
-    <w:lsdException w:name="Colorful Grid Accent 4" w:semiHidden="0" w:uiPriority="73" w:unhideWhenUsed="0"/>
-    <w:lsdException w:name="Light Shading Accent 5" w:semiHidden="0" w:uiPriority="60" w:unhideWhenUsed="0"/>
-    <w:lsdException w:name="Light List Accent 5" w:semiHidden="0" w:uiPriority="61" w:unhideWhenUsed="0"/>
-    <w:lsdException w:name="Light Grid Accent 5" w:semiHidden="0" w:uiPriority="62" w:unhideWhenUsed="0"/>
-    <w:lsdException w:name="Medium Shading 1 Accent 5" w:semiHidden="0" w:uiPriority="63" w:unhideWhenUsed="0"/>
-    <w:lsdException w:name="Medium Shading 2 Accent 5" w:semiHidden="0" w:uiPriority="64" w:unhideWhenUsed="0"/>
-    <w:lsdException w:name="Medium List 1 Accent 5" w:semiHidden="0" w:uiPriority="65" w:unhideWhenUsed="0"/>
-    <w:lsdException w:name="Medium List 2 Accent 5" w:semiHidden="0" w:uiPriority="66" w:unhideWhenUsed="0"/>
-    <w:lsdException w:name="Medium Grid 1 Accent 5" w:semiHidden="0" w:uiPriority="67" w:unhideWhenUsed="0"/>
-    <w:lsdException w:name="Medium Grid 2 Accent 5" w:semiHidden="0" w:uiPriority="68" w:unhideWhenUsed="0"/>
-    <w:lsdException w:name="Medium Grid 3 Accent 5" w:semiHidden="0" w:uiPriority="69" w:unhideWhenUsed="0"/>
-    <w:lsdException w:name="Dark List Accent 5" w:semiHidden="0" w:uiPriority="70" w:unhideWhenUsed="0"/>
-    <w:lsdException w:name="Colorful Shading Accent 5" w:semiHidden="0" w:uiPriority="71" w:unhideWhenUsed="0"/>
-    <w:lsdException w:name="Colorful List Accent 5" w:semiHidden="0" w:uiPriority="72" w:unhideWhenUsed="0"/>
-    <w:lsdException w:name="Colorful Grid Accent 5" w:semiHidden="0" w:uiPriority="73" w:unhideWhenUsed="0"/>
-    <w:lsdException w:name="Light Shading Accent 6" w:semiHidden="0" w:uiPriority="60" w:unhideWhenUsed="0"/>
-    <w:lsdException w:name="Light List Accent 6" w:semiHidden="0" w:uiPriority="61" w:unhideWhenUsed="0"/>
-    <w:lsdException w:name="Light Grid Accent 6" w:semiHidden="0" w:uiPriority="62" w:unhideWhenUsed="0"/>
-    <w:lsdException w:name="Medium Shading 1 Accent 6" w:semiHidden="0" w:uiPriority="63" w:unhideWhenUsed="0"/>
-    <w:lsdException w:name="Medium Shading 2 Accent 6" w:semiHidden="0" w:uiPriority="64" w:unhideWhenUsed="0"/>
-    <w:lsdException w:name="Medium List 1 Accent 6" w:semiHidden="0" w:uiPriority="65" w:unhideWhenUsed="0"/>
-    <w:lsdException w:name="Medium List 2 Accent 6" w:semiHidden="0" w:uiPriority="66" w:unhideWhenUsed="0"/>
-    <w:lsdException w:name="Medium Grid 1 Accent 6" w:semiHidden="0" w:uiPriority="67" w:unhideWhenUsed="0"/>
-    <w:lsdException w:name="Medium Grid 2 Accent 6" w:semiHidden="0" w:uiPriority="68" w:unhideWhenUsed="0"/>
-    <w:lsdException w:name="Medium Grid 3 Accent 6" w:semiHidden="0" w:uiPriority="69" w:unhideWhenUsed="0"/>
-    <w:lsdException w:name="Dark List Accent 6" w:semiHidden="0" w:uiPriority="70" w:unhideWhenUsed="0"/>
-    <w:lsdException w:name="Colorful Shading Accent 6" w:semiHidden="0" w:uiPriority="71" w:unhideWhenUsed="0"/>
-    <w:lsdException w:name="Colorful List Accent 6" w:semiHidden="0" w:uiPriority="72" w:unhideWhenUsed="0"/>
-    <w:lsdException w:name="Colorful Grid Accent 6" w:semiHidden="0" w:uiPriority="73" w:unhideWhenUsed="0"/>
-    <w:lsdException w:name="Subtle Emphasis" w:semiHidden="0" w:uiPriority="19" w:unhideWhenUsed="0" w:qFormat="1"/>
-    <w:lsdException w:name="Intense Emphasis" w:semiHidden="0" w:uiPriority="21" w:unhideWhenUsed="0" w:qFormat="1"/>
-    <w:lsdException w:name="Subtle Reference" w:semiHidden="0" w:uiPriority="31" w:unhideWhenUsed="0" w:qFormat="1"/>
-    <w:lsdException w:name="Intense Reference" w:semiHidden="0" w:uiPriority="32" w:unhideWhenUsed="0" w:qFormat="1"/>
-    <w:lsdException w:name="Book Title" w:semiHidden="0" w:uiPriority="33" w:unhideWhenUsed="0" w:qFormat="1"/>
-    <w:lsdException w:name="Bibliography" w:uiPriority="37"/>
-    <w:lsdException w:name="TOC Heading" w:uiPriority="39" w:qFormat="1"/>
+  <w:latentStyles w:defLockedState="0" w:defUIPriority="99" w:defSemiHidden="0" w:defUnhideWhenUsed="0" w:defQFormat="0" w:count="371">
+    <w:lsdException w:name="Normal" w:uiPriority="0" w:qFormat="1"/>
+    <w:lsdException w:name="heading 1" w:uiPriority="0" w:qFormat="1"/>
+    <w:lsdException w:name="heading 2" w:semiHidden="1" w:uiPriority="9" w:unhideWhenUsed="1" w:qFormat="1"/>
+    <w:lsdException w:name="heading 3" w:semiHidden="1" w:uiPriority="9" w:unhideWhenUsed="1" w:qFormat="1"/>
+    <w:lsdException w:name="heading 4" w:semiHidden="1" w:uiPriority="9" w:unhideWhenUsed="1" w:qFormat="1"/>
+    <w:lsdException w:name="heading 5" w:semiHidden="1" w:uiPriority="9" w:unhideWhenUsed="1" w:qFormat="1"/>
+    <w:lsdException w:name="heading 6" w:semiHidden="1" w:uiPriority="9" w:unhideWhenUsed="1" w:qFormat="1"/>
+    <w:lsdException w:name="heading 7" w:semiHidden="1" w:uiPriority="9" w:unhideWhenUsed="1" w:qFormat="1"/>
+    <w:lsdException w:name="heading 8" w:semiHidden="1" w:uiPriority="9" w:unhideWhenUsed="1" w:qFormat="1"/>
+    <w:lsdException w:name="heading 9" w:semiHidden="1" w:uiPriority="9" w:unhideWhenUsed="1" w:qFormat="1"/>
+    <w:lsdException w:name="index 1" w:semiHidden="1" w:unhideWhenUsed="1"/>
+    <w:lsdException w:name="index 2" w:semiHidden="1" w:unhideWhenUsed="1"/>
+    <w:lsdException w:name="index 3" w:semiHidden="1" w:unhideWhenUsed="1"/>
+    <w:lsdException w:name="index 4" w:semiHidden="1" w:unhideWhenUsed="1"/>
+    <w:lsdException w:name="index 5" w:semiHidden="1" w:unhideWhenUsed="1"/>
+    <w:lsdException w:name="index 6" w:semiHidden="1" w:unhideWhenUsed="1"/>
+    <w:lsdException w:name="index 7" w:semiHidden="1" w:unhideWhenUsed="1"/>
+    <w:lsdException w:name="index 8" w:semiHidden="1" w:unhideWhenUsed="1"/>
+    <w:lsdException w:name="index 9" w:semiHidden="1" w:unhideWhenUsed="1"/>
+    <w:lsdException w:name="toc 1" w:semiHidden="1" w:uiPriority="39" w:unhideWhenUsed="1"/>
+    <w:lsdException w:name="toc 2" w:semiHidden="1" w:uiPriority="39" w:unhideWhenUsed="1"/>
+    <w:lsdException w:name="toc 3" w:semiHidden="1" w:uiPriority="39" w:unhideWhenUsed="1"/>
+    <w:lsdException w:name="toc 4" w:semiHidden="1" w:uiPriority="39" w:unhideWhenUsed="1"/>
+    <w:lsdException w:name="toc 5" w:semiHidden="1" w:uiPriority="39" w:unhideWhenUsed="1"/>
+    <w:lsdException w:name="toc 6" w:semiHidden="1" w:uiPriority="39" w:unhideWhenUsed="1"/>
+    <w:lsdException w:name="toc 7" w:semiHidden="1" w:uiPriority="39" w:unhideWhenUsed="1"/>
+    <w:lsdException w:name="toc 8" w:semiHidden="1" w:uiPriority="39" w:unhideWhenUsed="1"/>
+    <w:lsdException w:name="toc 9" w:semiHidden="1" w:uiPriority="39" w:unhideWhenUsed="1"/>
+    <w:lsdException w:name="Normal Indent" w:semiHidden="1" w:unhideWhenUsed="1"/>
+    <w:lsdException w:name="footnote text" w:semiHidden="1" w:unhideWhenUsed="1"/>
+    <w:lsdException w:name="annotation text" w:semiHidden="1" w:unhideWhenUsed="1"/>
+    <w:lsdException w:name="header" w:semiHidden="1" w:unhideWhenUsed="1"/>
+    <w:lsdException w:name="footer" w:semiHidden="1" w:unhideWhenUsed="1"/>
+    <w:lsdException w:name="index heading" w:semiHidden="1" w:unhideWhenUsed="1"/>
+    <w:lsdException w:name="caption" w:semiHidden="1" w:uiPriority="35" w:unhideWhenUsed="1" w:qFormat="1"/>
+    <w:lsdException w:name="table of figures" w:semiHidden="1" w:unhideWhenUsed="1"/>
+    <w:lsdException w:name="envelope address" w:semiHidden="1" w:unhideWhenUsed="1"/>
+    <w:lsdException w:name="envelope return" w:semiHidden="1" w:unhideWhenUsed="1"/>
+    <w:lsdException w:name="footnote reference" w:semiHidden="1" w:unhideWhenUsed="1"/>
+    <w:lsdException w:name="annotation reference" w:semiHidden="1" w:unhideWhenUsed="1"/>
+    <w:lsdException w:name="line number" w:semiHidden="1" w:unhideWhenUsed="1"/>
+    <w:lsdException w:name="page number" w:semiHidden="1" w:unhideWhenUsed="1"/>
+    <w:lsdException w:name="endnote reference" w:semiHidden="1" w:unhideWhenUsed="1"/>
+    <w:lsdException w:name="endnote text" w:semiHidden="1" w:unhideWhenUsed="1"/>
+    <w:lsdException w:name="table of authorities" w:semiHidden="1" w:unhideWhenUsed="1"/>
+    <w:lsdException w:name="macro" w:semiHidden="1" w:unhideWhenUsed="1"/>
+    <w:lsdException w:name="toa heading" w:semiHidden="1" w:unhideWhenUsed="1"/>
+    <w:lsdException w:name="List" w:semiHidden="1" w:unhideWhenUsed="1"/>
+    <w:lsdException w:name="List Bullet" w:semiHidden="1" w:unhideWhenUsed="1"/>
+    <w:lsdException w:name="List Number" w:semiHidden="1" w:unhideWhenUsed="1"/>
+    <w:lsdException w:name="List 2" w:semiHidden="1" w:unhideWhenUsed="1"/>
+    <w:lsdException w:name="List 3" w:semiHidden="1" w:unhideWhenUsed="1"/>
+    <w:lsdException w:name="List 4" w:semiHidden="1" w:unhideWhenUsed="1"/>
+    <w:lsdException w:name="List 5" w:semiHidden="1" w:unhideWhenUsed="1"/>
+    <w:lsdException w:name="List Bullet 2" w:semiHidden="1" w:unhideWhenUsed="1"/>
+    <w:lsdException w:name="List Bullet 3" w:semiHidden="1" w:unhideWhenUsed="1"/>
+    <w:lsdException w:name="List Bullet 4" w:semiHidden="1" w:unhideWhenUsed="1"/>
+    <w:lsdException w:name="List Bullet 5" w:semiHidden="1" w:unhideWhenUsed="1"/>
+    <w:lsdException w:name="List Number 2" w:semiHidden="1" w:unhideWhenUsed="1"/>
+    <w:lsdException w:name="List Number 3" w:semiHidden="1" w:unhideWhenUsed="1"/>
+    <w:lsdException w:name="List Number 4" w:semiHidden="1" w:unhideWhenUsed="1"/>
+    <w:lsdException w:name="List Number 5" w:semiHidden="1" w:unhideWhenUsed="1"/>
+    <w:lsdException w:name="Title" w:uiPriority="10" w:qFormat="1"/>
+    <w:lsdException w:name="Closing" w:semiHidden="1" w:unhideWhenUsed="1"/>
+    <w:lsdException w:name="Signature" w:semiHidden="1" w:unhideWhenUsed="1"/>
+    <w:lsdException w:name="Default Paragraph Font" w:semiHidden="1" w:uiPriority="1" w:unhideWhenUsed="1"/>
+    <w:lsdException w:name="Body Text" w:semiHidden="1" w:unhideWhenUsed="1"/>
+    <w:lsdException w:name="Body Text Indent" w:semiHidden="1" w:unhideWhenUsed="1"/>
+    <w:lsdException w:name="List Continue" w:semiHidden="1" w:unhideWhenUsed="1"/>
+    <w:lsdException w:name="List Continue 2" w:semiHidden="1" w:unhideWhenUsed="1"/>
+    <w:lsdException w:name="List Continue 3" w:semiHidden="1" w:unhideWhenUsed="1"/>
+    <w:lsdException w:name="List Continue 4" w:semiHidden="1" w:unhideWhenUsed="1"/>
+    <w:lsdException w:name="List Continue 5" w:semiHidden="1" w:unhideWhenUsed="1"/>
+    <w:lsdException w:name="Message Header" w:semiHidden="1" w:unhideWhenUsed="1"/>
+    <w:lsdException w:name="Subtitle" w:uiPriority="11" w:qFormat="1"/>
+    <w:lsdException w:name="Salutation" w:semiHidden="1" w:unhideWhenUsed="1"/>
+    <w:lsdException w:name="Date" w:semiHidden="1" w:unhideWhenUsed="1"/>
+    <w:lsdException w:name="Body Text First Indent" w:semiHidden="1" w:unhideWhenUsed="1"/>
+    <w:lsdException w:name="Body Text First Indent 2" w:semiHidden="1" w:unhideWhenUsed="1"/>
+    <w:lsdException w:name="Note Heading" w:semiHidden="1" w:unhideWhenUsed="1"/>
+    <w:lsdException w:name="Body Text 2" w:semiHidden="1" w:unhideWhenUsed="1"/>
+    <w:lsdException w:name="Body Text 3" w:semiHidden="1" w:unhideWhenUsed="1"/>
+    <w:lsdException w:name="Body Text Indent 2" w:semiHidden="1" w:unhideWhenUsed="1"/>
+    <w:lsdException w:name="Body Text Indent 3" w:semiHidden="1" w:unhideWhenUsed="1"/>
+    <w:lsdException w:name="Block Text" w:semiHidden="1" w:unhideWhenUsed="1"/>
+    <w:lsdException w:name="Hyperlink" w:semiHidden="1" w:unhideWhenUsed="1"/>
+    <w:lsdException w:name="FollowedHyperlink" w:semiHidden="1" w:unhideWhenUsed="1"/>
+    <w:lsdException w:name="Strong" w:uiPriority="22" w:qFormat="1"/>
+    <w:lsdException w:name="Emphasis" w:uiPriority="20" w:qFormat="1"/>
+    <w:lsdException w:name="Document Map" w:semiHidden="1" w:unhideWhenUsed="1"/>
+    <w:lsdException w:name="Plain Text" w:semiHidden="1" w:unhideWhenUsed="1"/>
+    <w:lsdException w:name="E-mail Signature" w:semiHidden="1" w:unhideWhenUsed="1"/>
+    <w:lsdException w:name="HTML Top of Form" w:semiHidden="1" w:unhideWhenUsed="1"/>
+    <w:lsdException w:name="HTML Bottom of Form" w:semiHidden="1" w:unhideWhenUsed="1"/>
+    <w:lsdException w:name="Normal (Web)" w:semiHidden="1" w:unhideWhenUsed="1"/>
+    <w:lsdException w:name="HTML Acronym" w:semiHidden="1" w:unhideWhenUsed="1"/>
+    <w:lsdException w:name="HTML Address" w:semiHidden="1" w:unhideWhenUsed="1"/>
+    <w:lsdException w:name="HTML Cite" w:semiHidden="1" w:unhideWhenUsed="1"/>
+    <w:lsdException w:name="HTML Code" w:semiHidden="1" w:unhideWhenUsed="1"/>
+    <w:lsdException w:name="HTML Definition" w:semiHidden="1" w:unhideWhenUsed="1"/>
+    <w:lsdException w:name="HTML Keyboard" w:semiHidden="1" w:unhideWhenUsed="1"/>
+    <w:lsdException w:name="HTML Preformatted" w:semiHidden="1" w:unhideWhenUsed="1"/>
+    <w:lsdException w:name="HTML Sample" w:semiHidden="1" w:unhideWhenUsed="1"/>
+    <w:lsdException w:name="HTML Typewriter" w:semiHidden="1" w:unhideWhenUsed="1"/>
+    <w:lsdException w:name="HTML Variable" w:semiHidden="1" w:unhideWhenUsed="1"/>
+    <w:lsdException w:name="Normal Table" w:semiHidden="1" w:unhideWhenUsed="1"/>
+    <w:lsdException w:name="annotation subject" w:semiHidden="1" w:unhideWhenUsed="1"/>
+    <w:lsdException w:name="No List" w:semiHidden="1" w:unhideWhenUsed="1"/>
+    <w:lsdException w:name="Outline List 1" w:semiHidden="1" w:unhideWhenUsed="1"/>
+    <w:lsdException w:name="Outline List 2" w:semiHidden="1" w:unhideWhenUsed="1"/>
+    <w:lsdException w:name="Outline List 3" w:semiHidden="1" w:unhideWhenUsed="1"/>
+    <w:lsdException w:name="Table Simple 1" w:semiHidden="1" w:unhideWhenUsed="1"/>
+    <w:lsdException w:name="Table Simple 2" w:semiHidden="1" w:unhideWhenUsed="1"/>
+    <w:lsdException w:name="Table Simple 3" w:semiHidden="1" w:unhideWhenUsed="1"/>
+    <w:lsdException w:name="Table Classic 1" w:semiHidden="1" w:unhideWhenUsed="1"/>
+    <w:lsdException w:name="Table Classic 2" w:semiHidden="1" w:unhideWhenUsed="1"/>
+    <w:lsdException w:name="Table Classic 3" w:semiHidden="1" w:unhideWhenUsed="1"/>
+    <w:lsdException w:name="Table Classic 4" w:semiHidden="1" w:unhideWhenUsed="1"/>
+    <w:lsdException w:name="Table Colorful 1" w:semiHidden="1" w:unhideWhenUsed="1"/>
+    <w:lsdException w:name="Table Colorful 2" w:semiHidden="1" w:unhideWhenUsed="1"/>
+    <w:lsdException w:name="Table Colorful 3" w:semiHidden="1" w:unhideWhenUsed="1"/>
+    <w:lsdException w:name="Table Columns 1" w:semiHidden="1" w:unhideWhenUsed="1"/>
+    <w:lsdException w:name="Table Columns 2" w:semiHidden="1" w:unhideWhenUsed="1"/>
+    <w:lsdException w:name="Table Columns 3" w:semiHidden="1" w:unhideWhenUsed="1"/>
+    <w:lsdException w:name="Table Columns 4" w:semiHidden="1" w:unhideWhenUsed="1"/>
+    <w:lsdException w:name="Table Columns 5" w:semiHidden="1" w:unhideWhenUsed="1"/>
+    <w:lsdException w:name="Table Grid 1" w:semiHidden="1" w:unhideWhenUsed="1"/>
+    <w:lsdException w:name="Table Grid 2" w:semiHidden="1" w:unhideWhenUsed="1"/>
+    <w:lsdException w:name="Table Grid 3" w:semiHidden="1" w:unhideWhenUsed="1"/>
+    <w:lsdException w:name="Table Grid 4" w:semiHidden="1" w:unhideWhenUsed="1"/>
+    <w:lsdException w:name="Table Grid 5" w:semiHidden="1" w:unhideWhenUsed="1"/>
+    <w:lsdException w:name="Table Grid 6" w:semiHidden="1" w:unhideWhenUsed="1"/>
+    <w:lsdException w:name="Table Grid 7" w:semiHidden="1" w:unhideWhenUsed="1"/>
+    <w:lsdException w:name="Table Grid 8" w:semiHidden="1" w:unhideWhenUsed="1"/>
+    <w:lsdException w:name="Table List 1" w:semiHidden="1" w:unhideWhenUsed="1"/>
+    <w:lsdException w:name="Table List 2" w:semiHidden="1" w:unhideWhenUsed="1"/>
+    <w:lsdException w:name="Table List 3" w:semiHidden="1" w:unhideWhenUsed="1"/>
+    <w:lsdException w:name="Table List 4" w:semiHidden="1" w:unhideWhenUsed="1"/>
+    <w:lsdException w:name="Table List 5" w:semiHidden="1" w:unhideWhenUsed="1"/>
+    <w:lsdException w:name="Table List 6" w:semiHidden="1" w:unhideWhenUsed="1"/>
+    <w:lsdException w:name="Table List 7" w:semiHidden="1" w:unhideWhenUsed="1"/>
+    <w:lsdException w:name="Table List 8" w:semiHidden="1" w:unhideWhenUsed="1"/>
+    <w:lsdException w:name="Table 3D effects 1" w:semiHidden="1" w:unhideWhenUsed="1"/>
+    <w:lsdException w:name="Table 3D effects 2" w:semiHidden="1" w:unhideWhenUsed="1"/>
+    <w:lsdException w:name="Table 3D effects 3" w:semiHidden="1" w:unhideWhenUsed="1"/>
+    <w:lsdException w:name="Table Contemporary" w:semiHidden="1" w:unhideWhenUsed="1"/>
+    <w:lsdException w:name="Table Elegant" w:semiHidden="1" w:unhideWhenUsed="1"/>
+    <w:lsdException w:name="Table Professional" w:semiHidden="1" w:unhideWhenUsed="1"/>
+    <w:lsdException w:name="Table Subtle 1" w:semiHidden="1" w:unhideWhenUsed="1"/>
+    <w:lsdException w:name="Table Subtle 2" w:semiHidden="1" w:unhideWhenUsed="1"/>
+    <w:lsdException w:name="Table Web 1" w:semiHidden="1" w:unhideWhenUsed="1"/>
+    <w:lsdException w:name="Table Web 2" w:semiHidden="1" w:unhideWhenUsed="1"/>
+    <w:lsdException w:name="Table Web 3" w:semiHidden="1" w:unhideWhenUsed="1"/>
+    <w:lsdException w:name="Balloon Text" w:semiHidden="1" w:unhideWhenUsed="1"/>
+    <w:lsdException w:name="Table Grid" w:uiPriority="59"/>
+    <w:lsdException w:name="Table Theme" w:semiHidden="1" w:unhideWhenUsed="1"/>
+    <w:lsdException w:name="Placeholder Text" w:semiHidden="1"/>
+    <w:lsdException w:name="No Spacing" w:uiPriority="1" w:qFormat="1"/>
+    <w:lsdException w:name="Light Shading" w:uiPriority="60"/>
+    <w:lsdException w:name="Light List" w:uiPriority="61"/>
+    <w:lsdException w:name="Light Grid" w:uiPriority="62"/>
+    <w:lsdException w:name="Medium Shading 1" w:uiPriority="63"/>
+    <w:lsdException w:name="Medium Shading 2" w:uiPriority="64"/>
+    <w:lsdException w:name="Medium List 1" w:uiPriority="65"/>
+    <w:lsdException w:name="Medium List 2" w:uiPriority="66"/>
+    <w:lsdException w:name="Medium Grid 1" w:uiPriority="67"/>
+    <w:lsdException w:name="Medium Grid 2" w:uiPriority="68"/>
+    <w:lsdException w:name="Medium Grid 3" w:uiPriority="69"/>
+    <w:lsdException w:name="Dark List" w:uiPriority="70"/>
+    <w:lsdException w:name="Colorful Shading" w:uiPriority="71"/>
+    <w:lsdException w:name="Colorful List" w:uiPriority="72"/>
+    <w:lsdException w:name="Colorful Grid" w:uiPriority="73"/>
+    <w:lsdException w:name="Light Shading Accent 1" w:uiPriority="60"/>
+    <w:lsdException w:name="Light List Accent 1" w:uiPriority="61"/>
+    <w:lsdException w:name="Light Grid Accent 1" w:uiPriority="62"/>
+    <w:lsdException w:name="Medium Shading 1 Accent 1" w:uiPriority="63"/>
+    <w:lsdException w:name="Medium Shading 2 Accent 1" w:uiPriority="64"/>
+    <w:lsdException w:name="Medium List 1 Accent 1" w:uiPriority="65"/>
+    <w:lsdException w:name="Revision" w:semiHidden="1"/>
+    <w:lsdException w:name="List Paragraph" w:uiPriority="34" w:qFormat="1"/>
+    <w:lsdException w:name="Quote" w:uiPriority="29" w:qFormat="1"/>
+    <w:lsdException w:name="Intense Quote" w:uiPriority="30" w:qFormat="1"/>
+    <w:lsdException w:name="Medium List 2 Accent 1" w:uiPriority="66"/>
+    <w:lsdException w:name="Medium Grid 1 Accent 1" w:uiPriority="67"/>
+    <w:lsdException w:name="Medium Grid 2 Accent 1" w:uiPriority="68"/>
+    <w:lsdException w:name="Medium Grid 3 Accent 1" w:uiPriority="69"/>
+    <w:lsdException w:name="Dark List Accent 1" w:uiPriority="70"/>
+    <w:lsdException w:name="Colorful Shading Accent 1" w:uiPriority="71"/>
+    <w:lsdException w:name="Colorful List Accent 1" w:uiPriority="72"/>
+    <w:lsdException w:name="Colorful Grid Accent 1" w:uiPriority="73"/>
+    <w:lsdException w:name="Light Shading Accent 2" w:uiPriority="60"/>
+    <w:lsdException w:name="Light List Accent 2" w:uiPriority="61"/>
+    <w:lsdException w:name="Light Grid Accent 2" w:uiPriority="62"/>
+    <w:lsdException w:name="Medium Shading 1 Accent 2" w:uiPriority="63"/>
+    <w:lsdException w:name="Medium Shading 2 Accent 2" w:uiPriority="64"/>
+    <w:lsdException w:name="Medium List 1 Accent 2" w:uiPriority="65"/>
+    <w:lsdException w:name="Medium List 2 Accent 2" w:uiPriority="66"/>
+    <w:lsdException w:name="Medium Grid 1 Accent 2" w:uiPriority="67"/>
+    <w:lsdException w:name="Medium Grid 2 Accent 2" w:uiPriority="68"/>
+    <w:lsdException w:name="Medium Grid 3 Accent 2" w:uiPriority="69"/>
+    <w:lsdException w:name="Dark List Accent 2" w:uiPriority="70"/>
+    <w:lsdException w:name="Colorful Shading Accent 2" w:uiPriority="71"/>
+    <w:lsdException w:name="Colorful List Accent 2" w:uiPriority="72"/>
+    <w:lsdException w:name="Colorful Grid Accent 2" w:uiPriority="73"/>
+    <w:lsdException w:name="Light Shading Accent 3" w:uiPriority="60"/>
+    <w:lsdException w:name="Light List Accent 3" w:uiPriority="61"/>
+    <w:lsdException w:name="Light Grid Accent 3" w:uiPriority="62"/>
+    <w:lsdException w:name="Medium Shading 1 Accent 3" w:uiPriority="63"/>
+    <w:lsdException w:name="Medium Shading 2 Accent 3" w:uiPriority="64"/>
+    <w:lsdException w:name="Medium List 1 Accent 3" w:uiPriority="65"/>
+    <w:lsdException w:name="Medium List 2 Accent 3" w:uiPriority="66"/>
+    <w:lsdException w:name="Medium Grid 1 Accent 3" w:uiPriority="67"/>
+    <w:lsdException w:name="Medium Grid 2 Accent 3" w:uiPriority="68"/>
+    <w:lsdException w:name="Medium Grid 3 Accent 3" w:uiPriority="69"/>
+    <w:lsdException w:name="Dark List Accent 3" w:uiPriority="70"/>
+    <w:lsdException w:name="Colorful Shading Accent 3" w:uiPriority="71"/>
+    <w:lsdException w:name="Colorful List Accent 3" w:uiPriority="72"/>
+    <w:lsdException w:name="Colorful Grid Accent 3" w:uiPriority="73"/>
+    <w:lsdException w:name="Light Shading Accent 4" w:uiPriority="60"/>
+    <w:lsdException w:name="Light List Accent 4" w:uiPriority="61"/>
+    <w:lsdException w:name="Light Grid Accent 4" w:uiPriority="62"/>
+    <w:lsdException w:name="Medium Shading 1 Accent 4" w:uiPriority="63"/>
+    <w:lsdException w:name="Medium Shading 2 Accent 4" w:uiPriority="64"/>
+    <w:lsdException w:name="Medium List 1 Accent 4" w:uiPriority="65"/>
+    <w:lsdException w:name="Medium List 2 Accent 4" w:uiPriority="66"/>
+    <w:lsdException w:name="Medium Grid 1 Accent 4" w:uiPriority="67"/>
+    <w:lsdException w:name="Medium Grid 2 Accent 4" w:uiPriority="68"/>
+    <w:lsdException w:name="Medium Grid 3 Accent 4" w:uiPriority="69"/>
+    <w:lsdException w:name="Dark List Accent 4" w:uiPriority="70"/>
+    <w:lsdException w:name="Colorful Shading Accent 4" w:uiPriority="71"/>
+    <w:lsdException w:name="Colorful List Accent 4" w:uiPriority="72"/>
+    <w:lsdException w:name="Colorful Grid Accent 4" w:uiPriority="73"/>
+    <w:lsdException w:name="Light Shading Accent 5" w:uiPriority="60"/>
+    <w:lsdException w:name="Light List Accent 5" w:uiPriority="61"/>
+    <w:lsdException w:name="Light Grid Accent 5" w:uiPriority="62"/>
+    <w:lsdException w:name="Medium Shading 1 Accent 5" w:uiPriority="63"/>
+    <w:lsdException w:name="Medium Shading 2 Accent 5" w:uiPriority="64"/>
+    <w:lsdException w:name="Medium List 1 Accent 5" w:uiPriority="65"/>
+    <w:lsdException w:name="Medium List 2 Accent 5" w:uiPriority="66"/>
+    <w:lsdException w:name="Medium Grid 1 Accent 5" w:uiPriority="67"/>
+    <w:lsdException w:name="Medium Grid 2 Accent 5" w:uiPriority="68"/>
+    <w:lsdException w:name="Medium Grid 3 Accent 5" w:uiPriority="69"/>
+    <w:lsdException w:name="Dark List Accent 5" w:uiPriority="70"/>
+    <w:lsdException w:name="Colorful Shading Accent 5" w:uiPriority="71"/>
+    <w:lsdException w:name="Colorful List Accent 5" w:uiPriority="72"/>
+    <w:lsdException w:name="Colorful Grid Accent 5" w:uiPriority="73"/>
+    <w:lsdException w:name="Light Shading Accent 6" w:uiPriority="60"/>
+    <w:lsdException w:name="Light List Accent 6" w:uiPriority="61"/>
+    <w:lsdException w:name="Light Grid Accent 6" w:uiPriority="62"/>
+    <w:lsdException w:name="Medium Shading 1 Accent 6" w:uiPriority="63"/>
+    <w:lsdException w:name="Medium Shading 2 Accent 6" w:uiPriority="64"/>
+    <w:lsdException w:name="Medium List 1 Accent 6" w:uiPriority="65"/>
+    <w:lsdException w:name="Medium List 2 Accent 6" w:uiPriority="66"/>
+    <w:lsdException w:name="Medium Grid 1 Accent 6" w:uiPriority="67"/>
+    <w:lsdException w:name="Medium Grid 2 Accent 6" w:uiPriority="68"/>
+    <w:lsdException w:name="Medium Grid 3 Accent 6" w:uiPriority="69"/>
+    <w:lsdException w:name="Dark List Accent 6" w:uiPriority="70"/>
+    <w:lsdException w:name="Colorful Shading Accent 6" w:uiPriority="71"/>
+    <w:lsdException w:name="Colorful List Accent 6" w:uiPriority="72"/>
+    <w:lsdException w:name="Colorful Grid Accent 6" w:uiPriority="73"/>
+    <w:lsdException w:name="Subtle Emphasis" w:uiPriority="19" w:qFormat="1"/>
+    <w:lsdException w:name="Intense Emphasis" w:uiPriority="21" w:qFormat="1"/>
+    <w:lsdException w:name="Subtle Reference" w:uiPriority="31" w:qFormat="1"/>
+    <w:lsdException w:name="Intense Reference" w:uiPriority="32" w:qFormat="1"/>
+    <w:lsdException w:name="Book Title" w:uiPriority="33" w:qFormat="1"/>
+    <w:lsdException w:name="Bibliography" w:semiHidden="1" w:uiPriority="37" w:unhideWhenUsed="1"/>
+    <w:lsdException w:name="TOC Heading" w:semiHidden="1" w:uiPriority="39" w:unhideWhenUsed="1" w:qFormat="1"/>
+    <w:lsdException w:name="Plain Table 1" w:uiPriority="41"/>
+    <w:lsdException w:name="Plain Table 2" w:uiPriority="42"/>
+    <w:lsdException w:name="Plain Table 3" w:uiPriority="43"/>
+    <w:lsdException w:name="Plain Table 4" w:uiPriority="44"/>
+    <w:lsdException w:name="Plain Table 5" w:uiPriority="45"/>
+    <w:lsdException w:name="Grid Table Light" w:uiPriority="40"/>
+    <w:lsdException w:name="Grid Table 1 Light" w:uiPriority="46"/>
+    <w:lsdException w:name="Grid Table 2" w:uiPriority="47"/>
+    <w:lsdException w:name="Grid Table 3" w:uiPriority="48"/>
+    <w:lsdException w:name="Grid Table 4" w:uiPriority="49"/>
+    <w:lsdException w:name="Grid Table 5 Dark" w:uiPriority="50"/>
+    <w:lsdException w:name="Grid Table 6 Colorful" w:uiPriority="51"/>
+    <w:lsdException w:name="Grid Table 7 Colorful" w:uiPriority="52"/>
+    <w:lsdException w:name="Grid Table 1 Light Accent 1" w:uiPriority="46"/>
+    <w:lsdException w:name="Grid Table 2 Accent 1" w:uiPriority="47"/>
+    <w:lsdException w:name="Grid Table 3 Accent 1" w:uiPriority="48"/>
+    <w:lsdException w:name="Grid Table 4 Accent 1" w:uiPriority="49"/>
+    <w:lsdException w:name="Grid Table 5 Dark Accent 1" w:uiPriority="50"/>
+    <w:lsdException w:name="Grid Table 6 Colorful Accent 1" w:uiPriority="51"/>
+    <w:lsdException w:name="Grid Table 7 Colorful Accent 1" w:uiPriority="52"/>
+    <w:lsdException w:name="Grid Table 1 Light Accent 2" w:uiPriority="46"/>
+    <w:lsdException w:name="Grid Table 2 Accent 2" w:uiPriority="47"/>
+    <w:lsdException w:name="Grid Table 3 Accent 2" w:uiPriority="48"/>
+    <w:lsdException w:name="Grid Table 4 Accent 2" w:uiPriority="49"/>
+    <w:lsdException w:name="Grid Table 5 Dark Accent 2" w:uiPriority="50"/>
+    <w:lsdException w:name="Grid Table 6 Colorful Accent 2" w:uiPriority="51"/>
+    <w:lsdException w:name="Grid Table 7 Colorful Accent 2" w:uiPriority="52"/>
+    <w:lsdException w:name="Grid Table 1 Light Accent 3" w:uiPriority="46"/>
+    <w:lsdException w:name="Grid Table 2 Accent 3" w:uiPriority="47"/>
+    <w:lsdException w:name="Grid Table 3 Accent 3" w:uiPriority="48"/>
+    <w:lsdException w:name="Grid Table 4 Accent 3" w:uiPriority="49"/>
+    <w:lsdException w:name="Grid Table 5 Dark Accent 3" w:uiPriority="50"/>
+    <w:lsdException w:name="Grid Table 6 Colorful Accent 3" w:uiPriority="51"/>
+    <w:lsdException w:name="Grid Table 7 Colorful Accent 3" w:uiPriority="52"/>
+    <w:lsdException w:name="Grid Table 1 Light Accent 4" w:uiPriority="46"/>
+    <w:lsdException w:name="Grid Table 2 Accent 4" w:uiPriority="47"/>
+    <w:lsdException w:name="Grid Table 3 Accent 4" w:uiPriority="48"/>
+    <w:lsdException w:name="Grid Table 4 Accent 4" w:uiPriority="49"/>
+    <w:lsdException w:name="Grid Table 5 Dark Accent 4" w:uiPriority="50"/>
+    <w:lsdException w:name="Grid Table 6 Colorful Accent 4" w:uiPriority="51"/>
+    <w:lsdException w:name="Grid Table 7 Colorful Accent 4" w:uiPriority="52"/>
+    <w:lsdException w:name="Grid Table 1 Light Accent 5" w:uiPriority="46"/>
+    <w:lsdException w:name="Grid Table 2 Accent 5" w:uiPriority="47"/>
+    <w:lsdException w:name="Grid Table 3 Accent 5" w:uiPriority="48"/>
+    <w:lsdException w:name="Grid Table 4 Accent 5" w:uiPriority="49"/>
+    <w:lsdException w:name="Grid Table 5 Dark Accent 5" w:uiPriority="50"/>
+    <w:lsdException w:name="Grid Table 6 Colorful Accent 5" w:uiPriority="51"/>
+    <w:lsdException w:name="Grid Table 7 Colorful Accent 5" w:uiPriority="52"/>
+    <w:lsdException w:name="Grid Table 1 Light Accent 6" w:uiPriority="46"/>
+    <w:lsdException w:name="Grid Table 2 Accent 6" w:uiPriority="47"/>
+    <w:lsdException w:name="Grid Table 3 Accent 6" w:uiPriority="48"/>
+    <w:lsdException w:name="Grid Table 4 Accent 6" w:uiPriority="49"/>
+    <w:lsdException w:name="Grid Table 5 Dark Accent 6" w:uiPriority="50"/>
+    <w:lsdException w:name="Grid Table 6 Colorful Accent 6" w:uiPriority="51"/>
+    <w:lsdException w:name="Grid Table 7 Colorful Accent 6" w:uiPriority="52"/>
+    <w:lsdException w:name="List Table 1 Light" w:uiPriority="46"/>
+    <w:lsdException w:name="List Table 2" w:uiPriority="47"/>
+    <w:lsdException w:name="List Table 3" w:uiPriority="48"/>
+    <w:lsdException w:name="List Table 4" w:uiPriority="49"/>
+    <w:lsdException w:name="List Table 5 Dark" w:uiPriority="50"/>
+    <w:lsdException w:name="List Table 6 Colorful" w:uiPriority="51"/>
+    <w:lsdException w:name="List Table 7 Colorful" w:uiPriority="52"/>
+    <w:lsdException w:name="List Table 1 Light Accent 1" w:uiPriority="46"/>
+    <w:lsdException w:name="List Table 2 Accent 1" w:uiPriority="47"/>
+    <w:lsdException w:name="List Table 3 Accent 1" w:uiPriority="48"/>
+    <w:lsdException w:name="List Table 4 Accent 1" w:uiPriority="49"/>
+    <w:lsdException w:name="List Table 5 Dark Accent 1" w:uiPriority="50"/>
+    <w:lsdException w:name="List Table 6 Colorful Accent 1" w:uiPriority="51"/>
+    <w:lsdException w:name="List Table 7 Colorful Accent 1" w:uiPriority="52"/>
+    <w:lsdException w:name="List Table 1 Light Accent 2" w:uiPriority="46"/>
+    <w:lsdException w:name="List Table 2 Accent 2" w:uiPriority="47"/>
+    <w:lsdException w:name="List Table 3 Accent 2" w:uiPriority="48"/>
+    <w:lsdException w:name="List Table 4 Accent 2" w:uiPriority="49"/>
+    <w:lsdException w:name="List Table 5 Dark Accent 2" w:uiPriority="50"/>
+    <w:lsdException w:name="List Table 6 Colorful Accent 2" w:uiPriority="51"/>
+    <w:lsdException w:name="List Table 7 Colorful Accent 2" w:uiPriority="52"/>
+    <w:lsdException w:name="List Table 1 Light Accent 3" w:uiPriority="46"/>
+    <w:lsdException w:name="List Table 2 Accent 3" w:uiPriority="47"/>
+    <w:lsdException w:name="List Table 3 Accent 3" w:uiPriority="48"/>
+    <w:lsdException w:name="List Table 4 Accent 3" w:uiPriority="49"/>
+    <w:lsdException w:name="List Table 5 Dark Accent 3" w:uiPriority="50"/>
+    <w:lsdException w:name="List Table 6 Colorful Accent 3" w:uiPriority="51"/>
+    <w:lsdException w:name="List Table 7 Colorful Accent 3" w:uiPriority="52"/>
+    <w:lsdException w:name="List Table 1 Light Accent 4" w:uiPriority="46"/>
+    <w:lsdException w:name="List Table 2 Accent 4" w:uiPriority="47"/>
+    <w:lsdException w:name="List Table 3 Accent 4" w:uiPriority="48"/>
+    <w:lsdException w:name="List Table 4 Accent 4" w:uiPriority="49"/>
+    <w:lsdException w:name="List Table 5 Dark Accent 4" w:uiPriority="50"/>
+    <w:lsdException w:name="List Table 6 Colorful Accent 4" w:uiPriority="51"/>
+    <w:lsdException w:name="List Table 7 Colorful Accent 4" w:uiPriority="52"/>
+    <w:lsdException w:name="List Table 1 Light Accent 5" w:uiPriority="46"/>
+    <w:lsdException w:name="List Table 2 Accent 5" w:uiPriority="47"/>
+    <w:lsdException w:name="List Table 3 Accent 5" w:uiPriority="48"/>
+    <w:lsdException w:name="List Table 4 Accent 5" w:uiPriority="49"/>
+    <w:lsdException w:name="List Table 5 Dark Accent 5" w:uiPriority="50"/>
+    <w:lsdException w:name="List Table 6 Colorful Accent 5" w:uiPriority="51"/>
+    <w:lsdException w:name="List Table 7 Colorful Accent 5" w:uiPriority="52"/>
+    <w:lsdException w:name="List Table 1 Light Accent 6" w:uiPriority="46"/>
+    <w:lsdException w:name="List Table 2 Accent 6" w:uiPriority="47"/>
+    <w:lsdException w:name="List Table 3 Accent 6" w:uiPriority="48"/>
+    <w:lsdException w:name="List Table 4 Accent 6" w:uiPriority="49"/>
+    <w:lsdException w:name="List Table 5 Dark Accent 6" w:uiPriority="50"/>
+    <w:lsdException w:name="List Table 6 Colorful Accent 6" w:uiPriority="51"/>
+    <w:lsdException w:name="List Table 7 Colorful Accent 6" w:uiPriority="52"/>
   </w:latentStyles>
   <w:style w:type="paragraph" w:default="1" w:styleId="Normal">
     <w:name w:val="Normal"/>
@@ -2938,7 +3135,7 @@
 </file>
 
 <file path=customXml/itemProps1.xml><?xml version="1.0" encoding="utf-8"?>
-<ds:datastoreItem xmlns:ds="http://schemas.openxmlformats.org/officeDocument/2006/customXml" ds:itemID="{8F7881D9-666B-485B-A679-285955501964}">
+<ds:datastoreItem xmlns:ds="http://schemas.openxmlformats.org/officeDocument/2006/customXml" ds:itemID="{727B6435-9CD6-4018-A1BE-D2EB0FFF564C}">
   <ds:schemaRefs>
     <ds:schemaRef ds:uri="http://schemas.openxmlformats.org/officeDocument/2006/bibliography"/>
   </ds:schemaRefs>

</xml_diff>